<commit_message>
last edits on pyrite precipitation
</commit_message>
<xml_diff>
--- a/TeX_new/comments_reviewers/8_Response_draft_DH_SA_PR_2004.docx
+++ b/TeX_new/comments_reviewers/8_Response_draft_DH_SA_PR_2004.docx
@@ -23,17 +23,7 @@
           <w:szCs w:val="32"/>
           <w:u w:val="single"/>
         </w:rPr>
-        <w:t xml:space="preserve">Complete responses </w:t>
-      </w:r>
-      <w:r>
-        <w:rPr>
-          <w:b/>
-          <w:bCs/>
-          <w:sz w:val="32"/>
-          <w:szCs w:val="32"/>
-          <w:u w:val="single"/>
-        </w:rPr>
-        <w:t>FINAL</w:t>
+        <w:t>Complete responses FINAL</w:t>
       </w:r>
     </w:p>
     <w:p>
@@ -1729,12 +1719,30 @@
       </w:pPr>
       <w:r>
         <w:rPr/>
-        <w:t>The text, tables and equations (for SO</w:t>
+        <w:t xml:space="preserve">The text, tables and equations (for </w:t>
+      </w:r>
+      <w:r>
+        <w:rPr/>
+        <w:t>O</w:t>
       </w:r>
       <w:r>
         <w:rPr>
           <w:vertAlign w:val="subscript"/>
         </w:rPr>
+        <w:t>2</w:t>
+      </w:r>
+      <w:r>
+        <w:rPr/>
+        <w:t xml:space="preserve">, </w:t>
+      </w:r>
+      <w:r>
+        <w:rPr/>
+        <w:t>SO</w:t>
+      </w:r>
+      <w:r>
+        <w:rPr>
+          <w:vertAlign w:val="subscript"/>
+        </w:rPr>
         <w:t>4</w:t>
       </w:r>
       <w:r>
@@ -1785,6 +1793,70 @@
       <w:r>
         <w:rPr/>
         <w:t>Changes made in:</w:t>
+      </w:r>
+    </w:p>
+    <w:p>
+      <w:pPr>
+        <w:pStyle w:val="Normal"/>
+        <w:rPr/>
+      </w:pPr>
+      <w:r>
+        <w:rPr>
+          <w:u w:val="single"/>
+        </w:rPr>
+        <w:t>2.2.2 Oxygen:</w:t>
+      </w:r>
+      <w:r>
+        <w:rPr/>
+        <w:t xml:space="preserve"> Table 3 boundary condition 4.2 + Text pg. 12 lines 14-16:</w:t>
+      </w:r>
+    </w:p>
+    <w:p>
+      <w:pPr>
+        <w:pStyle w:val="Normal"/>
+        <w:rPr>
+          <w:i/>
+          <w:iCs/>
+        </w:rPr>
+      </w:pPr>
+      <w:r>
+        <w:rPr>
+          <w:i/>
+          <w:iCs/>
+        </w:rPr>
+        <w:t xml:space="preserve">“ </w:t>
+      </w:r>
+      <w:r>
+        <w:rPr>
+          <w:i/>
+          <w:iCs/>
+        </w:rPr>
+        <w:t>It is assumed that respective fractions (γNH4 and γH2S) are directly reoxidised at the oxic/anoxic interface and the remaining fraction escapes reoxidation</w:t>
+      </w:r>
+      <w:r>
+        <w:rPr>
+          <w:b/>
+          <w:bCs/>
+          <w:i/>
+          <w:iCs/>
+        </w:rPr>
+        <w:t xml:space="preserve"> (or is precipitated as pyrite, γFeS )</w:t>
+      </w:r>
+      <w:r>
+        <w:rPr>
+          <w:i/>
+          <w:iCs/>
+        </w:rPr>
+        <w:t>.”</w:t>
+      </w:r>
+    </w:p>
+    <w:p>
+      <w:pPr>
+        <w:pStyle w:val="Normal"/>
+        <w:rPr/>
+      </w:pPr>
+      <w:r>
+        <w:rPr/>
       </w:r>
     </w:p>
     <w:p>
@@ -2130,6 +2202,8 @@
           <w:iCs/>
         </w:rPr>
       </w:pPr>
+      <w:bookmarkStart w:id="0" w:name="__DdeLink__774_26197436"/>
+      <w:bookmarkEnd w:id="0"/>
       <w:r>
         <w:rPr>
           <w:b w:val="false"/>
@@ -2146,7 +2220,45 @@
           <w:i/>
           <w:iCs/>
         </w:rPr>
-        <w:t>However, when coupled to an ESM γH2S becomes dependent on the bottom water oxygenation state. That is, γH2 S = 1.0 for oxic bottom waters and a user defined value γH2S &lt; 1.0 for anoxic bottom waters. The parameter γFeS represents the fraction of sulfide that is precipitated as pyrite in the sulfidic zone. If a user does not want to make any assumptions about pyrite precipitation – it can be set to 0 (as in the results presented here).”</w:t>
+        <w:t xml:space="preserve">However, when coupled to an ESM γH2S becomes dependent on the bottom water oxygenation state. That is, γH2 S = 1.0 for oxic bottom waters and a user defined value γH2S &lt; 1.0 for anoxic bottom waters. The parameter γFeS represents the fraction of sulfide that is precipitated as pyrite in the sulfidic zone. </w:t>
+      </w:r>
+      <w:r>
+        <w:rPr>
+          <w:b w:val="false"/>
+          <w:bCs w:val="false"/>
+          <w:i/>
+          <w:iCs/>
+        </w:rPr>
+        <w:t>The majority of H2S produced by sulfate reduction is reoxidised, but it is estimated</w:t>
+      </w:r>
+    </w:p>
+    <w:p>
+      <w:pPr>
+        <w:pStyle w:val="Normal"/>
+        <w:rPr>
+          <w:b w:val="false"/>
+          <w:bCs w:val="false"/>
+          <w:i/>
+          <w:iCs/>
+        </w:rPr>
+      </w:pPr>
+      <w:r>
+        <w:rPr>
+          <w:b w:val="false"/>
+          <w:bCs w:val="false"/>
+          <w:i/>
+          <w:iCs/>
+        </w:rPr>
+        <w:t xml:space="preserve">that ∼ 10 − 25% is eventually buried as pyrite (Bottrell and Newton, 2006). However, this fraction can vary significantly over geological timescales (Berner, 1984). </w:t>
+      </w:r>
+      <w:r>
+        <w:rPr>
+          <w:b w:val="false"/>
+          <w:bCs w:val="false"/>
+          <w:i/>
+          <w:iCs/>
+        </w:rPr>
+        <w:t>If a user does not want to make any assumptions about pyrite precipitation – it can be set to 0 (as in the results presented here).”</w:t>
       </w:r>
     </w:p>
     <w:p>
@@ -2170,17 +2282,44 @@
         <w:rPr>
           <w:color w:val="00000A"/>
         </w:rPr>
-        <w:t xml:space="preserve">We also added pyrite precipiation to table A1 in the Appendix. </w:t>
-      </w:r>
-    </w:p>
-    <w:p>
-      <w:pPr>
-        <w:pStyle w:val="Normal"/>
-        <w:outlineLvl w:val="0"/>
+        <w:t xml:space="preserve">We also added pyrite precipiation to </w:t>
+      </w:r>
+      <w:r>
         <w:rPr>
           <w:color w:val="00000A"/>
         </w:rPr>
-      </w:pPr>
+        <w:t>T</w:t>
+      </w:r>
+      <w:r>
+        <w:rPr>
+          <w:color w:val="00000A"/>
+        </w:rPr>
+        <w:t>able</w:t>
+      </w:r>
+      <w:r>
+        <w:rPr>
+          <w:color w:val="00000A"/>
+        </w:rPr>
+        <w:t xml:space="preserve"> 1 and</w:t>
+      </w:r>
+      <w:r>
+        <w:rPr>
+          <w:color w:val="00000A"/>
+        </w:rPr>
+        <w:t xml:space="preserve"> A1 in the Appendix. </w:t>
+      </w:r>
+    </w:p>
+    <w:p>
+      <w:pPr>
+        <w:pStyle w:val="Normal"/>
+        <w:outlineLvl w:val="0"/>
+        <w:rPr>
+          <w:color w:val="00000A"/>
+        </w:rPr>
+      </w:pPr>
+      <w:bookmarkStart w:id="1" w:name="__DdeLink__774_26197436"/>
+      <w:bookmarkStart w:id="2" w:name="__DdeLink__774_26197436"/>
+      <w:bookmarkEnd w:id="2"/>
       <w:r>
         <w:rPr>
           <w:color w:val="00000A"/>
@@ -5869,12 +6008,12 @@
         <w:pStyle w:val="Normal"/>
         <w:rPr/>
       </w:pPr>
-      <w:bookmarkStart w:id="0" w:name="__DdeLink__2053_227401001"/>
+      <w:bookmarkStart w:id="3" w:name="__DdeLink__2053_227401001"/>
       <w:r>
         <w:rPr/>
         <w:t>If</w:t>
       </w:r>
-      <w:bookmarkEnd w:id="0"/>
+      <w:bookmarkEnd w:id="3"/>
       <w:r>
         <w:rPr/>
         <w:t xml:space="preserve"> binned by RRPOC for uniform k-values, all grid-cells with same RRPOC have the same preservation in OMEN-SED. Therefore, this would not be very useful.</w:t>
@@ -7833,12 +7972,30 @@
       </w:pPr>
       <w:r>
         <w:rPr/>
-        <w:t>The text, tables and equations (for SO</w:t>
+        <w:t xml:space="preserve">The text, tables and equations (for </w:t>
+      </w:r>
+      <w:r>
+        <w:rPr/>
+        <w:t>O</w:t>
       </w:r>
       <w:r>
         <w:rPr>
           <w:vertAlign w:val="subscript"/>
         </w:rPr>
+        <w:t>2</w:t>
+      </w:r>
+      <w:r>
+        <w:rPr/>
+        <w:t xml:space="preserve">, </w:t>
+      </w:r>
+      <w:r>
+        <w:rPr/>
+        <w:t>SO</w:t>
+      </w:r>
+      <w:r>
+        <w:rPr>
+          <w:vertAlign w:val="subscript"/>
+        </w:rPr>
         <w:t>4</w:t>
       </w:r>
       <w:r>
@@ -7889,6 +8046,70 @@
       <w:r>
         <w:rPr/>
         <w:t>Changes made in:</w:t>
+      </w:r>
+    </w:p>
+    <w:p>
+      <w:pPr>
+        <w:pStyle w:val="Normal"/>
+        <w:rPr/>
+      </w:pPr>
+      <w:r>
+        <w:rPr>
+          <w:u w:val="single"/>
+        </w:rPr>
+        <w:t>2.2.2 Oxygen:</w:t>
+      </w:r>
+      <w:r>
+        <w:rPr/>
+        <w:t xml:space="preserve"> Table 3 boundary condition 4.2 + Text pg. 12 lines 14-16:</w:t>
+      </w:r>
+    </w:p>
+    <w:p>
+      <w:pPr>
+        <w:pStyle w:val="Normal"/>
+        <w:rPr>
+          <w:i/>
+          <w:iCs/>
+        </w:rPr>
+      </w:pPr>
+      <w:r>
+        <w:rPr>
+          <w:i/>
+          <w:iCs/>
+        </w:rPr>
+        <w:t xml:space="preserve">“ </w:t>
+      </w:r>
+      <w:r>
+        <w:rPr>
+          <w:i/>
+          <w:iCs/>
+        </w:rPr>
+        <w:t>It is assumed that respective fractions (γNH4 and γH2S) are directly reoxidised at the oxic/anoxic interface and the remaining fraction escapes reoxidation</w:t>
+      </w:r>
+      <w:r>
+        <w:rPr>
+          <w:b/>
+          <w:bCs/>
+          <w:i/>
+          <w:iCs/>
+        </w:rPr>
+        <w:t xml:space="preserve"> (or is precipitated as pyrite, γFeS )</w:t>
+      </w:r>
+      <w:r>
+        <w:rPr>
+          <w:i/>
+          <w:iCs/>
+        </w:rPr>
+        <w:t>.”</w:t>
+      </w:r>
+    </w:p>
+    <w:p>
+      <w:pPr>
+        <w:pStyle w:val="Normal"/>
+        <w:rPr/>
+      </w:pPr>
+      <w:r>
+        <w:rPr/>
       </w:r>
     </w:p>
     <w:p>
@@ -8250,21 +8471,54 @@
           <w:i/>
           <w:iCs/>
         </w:rPr>
-        <w:t>However, when coupled to an ESM γH2S becomes dependent on the bottom water oxygenation state. That is, γH2 S = 1.0 for oxic bottom waters and a user defined value γH2S &lt; 1.0 for anoxic bottom waters. The parameter γFeS represents the fraction of sulfide that is precipitated as pyrite in the sulfidic zone. If a user does not want to make any assumptions about pyrite precipitation – it can be set to 0 (as in the results presented here).”</w:t>
-      </w:r>
-    </w:p>
-    <w:p>
-      <w:pPr>
-        <w:pStyle w:val="Normal"/>
-        <w:outlineLvl w:val="0"/>
-        <w:rPr>
-          <w:color w:val="FF0000"/>
-        </w:rPr>
-      </w:pPr>
-      <w:r>
-        <w:rPr>
-          <w:color w:val="FF0000"/>
-        </w:rPr>
+        <w:t xml:space="preserve">However, when coupled to an ESM γH2S becomes dependent on the bottom water oxygenation state. That is, γH2 S = 1.0 for oxic bottom waters and a user defined value γH2S &lt; 1.0 for anoxic bottom waters. The parameter γFeS represents the fraction of sulfide that is precipitated as pyrite in the sulfidic zone. </w:t>
+      </w:r>
+      <w:r>
+        <w:rPr>
+          <w:b w:val="false"/>
+          <w:bCs w:val="false"/>
+          <w:i/>
+          <w:iCs/>
+        </w:rPr>
+        <w:t>The majority of H2S produced by sulfate reduction is reoxidised, but it is estimated</w:t>
+      </w:r>
+    </w:p>
+    <w:p>
+      <w:pPr>
+        <w:pStyle w:val="Normal"/>
+        <w:rPr>
+          <w:b w:val="false"/>
+          <w:bCs w:val="false"/>
+          <w:i/>
+          <w:iCs/>
+        </w:rPr>
+      </w:pPr>
+      <w:r>
+        <w:rPr>
+          <w:b w:val="false"/>
+          <w:bCs w:val="false"/>
+          <w:i/>
+          <w:iCs/>
+        </w:rPr>
+        <w:t xml:space="preserve">that ∼ 10 − 25% is eventually buried as pyrite (Bottrell and Newton, 2006). However, this fraction can vary significantly over geological timescales (Berner, 1984). </w:t>
+      </w:r>
+      <w:r>
+        <w:rPr>
+          <w:b w:val="false"/>
+          <w:bCs w:val="false"/>
+          <w:i/>
+          <w:iCs/>
+        </w:rPr>
+        <w:t>If a user does not want to make any assumptions about pyrite precipitation – it can be set to 0 (as in the results presented here).”</w:t>
+      </w:r>
+    </w:p>
+    <w:p>
+      <w:pPr>
+        <w:pStyle w:val="Normal"/>
+        <w:rPr/>
+      </w:pPr>
+      <w:r>
+        <w:rPr/>
       </w:r>
     </w:p>
     <w:p>
@@ -8275,26 +8529,48 @@
           <w:color w:val="00000A"/>
         </w:rPr>
       </w:pPr>
-      <w:bookmarkStart w:id="1" w:name="__DdeLink__1387_1018840087"/>
-      <w:bookmarkEnd w:id="1"/>
       <w:r>
         <w:rPr>
           <w:color w:val="00000A"/>
         </w:rPr>
-        <w:t xml:space="preserve">We also added pyrite precipiation to table A1 in the Appendix. </w:t>
-      </w:r>
-    </w:p>
-    <w:p>
-      <w:pPr>
-        <w:pStyle w:val="Normal"/>
-        <w:outlineLvl w:val="0"/>
-        <w:rPr>
-          <w:color w:val="FF0000"/>
-        </w:rPr>
-      </w:pPr>
-      <w:r>
-        <w:rPr>
-          <w:color w:val="FF0000"/>
+        <w:t xml:space="preserve">We also added pyrite precipiation to </w:t>
+      </w:r>
+      <w:r>
+        <w:rPr>
+          <w:color w:val="00000A"/>
+        </w:rPr>
+        <w:t>T</w:t>
+      </w:r>
+      <w:r>
+        <w:rPr>
+          <w:color w:val="00000A"/>
+        </w:rPr>
+        <w:t>able</w:t>
+      </w:r>
+      <w:r>
+        <w:rPr>
+          <w:color w:val="00000A"/>
+        </w:rPr>
+        <w:t xml:space="preserve"> 1 and</w:t>
+      </w:r>
+      <w:r>
+        <w:rPr>
+          <w:color w:val="00000A"/>
+        </w:rPr>
+        <w:t xml:space="preserve"> A1 in the Appendix. </w:t>
+      </w:r>
+    </w:p>
+    <w:p>
+      <w:pPr>
+        <w:pStyle w:val="Normal"/>
+        <w:outlineLvl w:val="0"/>
+        <w:rPr>
+          <w:color w:val="00000A"/>
+        </w:rPr>
+      </w:pPr>
+      <w:r>
+        <w:rPr>
+          <w:color w:val="00000A"/>
         </w:rPr>
       </w:r>
     </w:p>
@@ -9037,8 +9313,8 @@
         <w:pStyle w:val="Normal"/>
         <w:rPr/>
       </w:pPr>
-      <w:bookmarkStart w:id="2" w:name="__DdeLink__1621_935420449"/>
-      <w:bookmarkEnd w:id="2"/>
+      <w:bookmarkStart w:id="4" w:name="__DdeLink__1621_935420449"/>
+      <w:bookmarkEnd w:id="4"/>
       <w:r>
         <w:rPr/>
         <w:t>Here, we repeat parts of the response to comment 20 of reviewer #1:</w:t>

</xml_diff>

<commit_message>
submission of final GMD version
</commit_message>
<xml_diff>
--- a/TeX_new/comments_reviewers/8_Response_draft_DH_SA_PR_2004.docx
+++ b/TeX_new/comments_reviewers/8_Response_draft_DH_SA_PR_2004.docx
@@ -440,29 +440,28 @@
     <w:p>
       <w:pPr>
         <w:pStyle w:val="Normal"/>
-        <w:rPr>
-          <w:b/>
-          <w:bCs/>
-          <w:color w:val="800000"/>
-        </w:rPr>
-      </w:pPr>
-      <w:r>
-        <w:rPr>
-          <w:b/>
-          <w:bCs/>
-          <w:color w:val="800000"/>
-        </w:rPr>
-        <w:t>TODO check pg + lines</w:t>
-      </w:r>
-    </w:p>
-    <w:p>
-      <w:pPr>
-        <w:pStyle w:val="Normal"/>
-        <w:rPr/>
-      </w:pPr>
-      <w:r>
-        <w:rPr/>
-        <w:t>We included a little paragraph on this in the limitation section (pg 55 lines 3-8):</w:t>
+        <w:rPr/>
+      </w:pPr>
+      <w:r>
+        <w:rPr/>
+      </w:r>
+    </w:p>
+    <w:p>
+      <w:pPr>
+        <w:pStyle w:val="Normal"/>
+        <w:rPr/>
+      </w:pPr>
+      <w:r>
+        <w:rPr/>
+        <w:t>We included a little paragraph on this in the limitation section (pg 5</w:t>
+      </w:r>
+      <w:r>
+        <w:rPr/>
+        <w:t>4</w:t>
+      </w:r>
+      <w:r>
+        <w:rPr/>
+        <w:t xml:space="preserve"> lines 3-8):</w:t>
       </w:r>
     </w:p>
     <w:p>
@@ -660,25 +659,23 @@
       </w:pPr>
       <w:r>
         <w:rPr/>
-        <w:t xml:space="preserve">We included a sentence on this in the Section 2.2.3 “Nitrate and Ammonium” (pg. 13, lines 4-6): </w:t>
-      </w:r>
-    </w:p>
-    <w:p>
-      <w:pPr>
-        <w:pStyle w:val="Normal"/>
-        <w:rPr>
-          <w:b/>
-          <w:bCs/>
-          <w:color w:val="800000"/>
-        </w:rPr>
-      </w:pPr>
-      <w:r>
-        <w:rPr>
-          <w:b/>
-          <w:bCs/>
-          <w:color w:val="800000"/>
-        </w:rPr>
-        <w:t>TODO check pg + lines</w:t>
+        <w:t>We included a sentence on this in the Section 2.2.3 “Nitrate and Ammonium” (pg. 1</w:t>
+      </w:r>
+      <w:r>
+        <w:rPr/>
+        <w:t>2</w:t>
+      </w:r>
+      <w:r>
+        <w:rPr/>
+        <w:t xml:space="preserve">, lines </w:t>
+      </w:r>
+      <w:r>
+        <w:rPr/>
+        <w:t>22-2</w:t>
+      </w:r>
+      <w:r>
+        <w:rPr/>
+        <w:t xml:space="preserve">4): </w:t>
       </w:r>
     </w:p>
     <w:p>
@@ -816,25 +813,15 @@
       </w:pPr>
       <w:r>
         <w:rPr/>
-        <w:t xml:space="preserve">We included this sentence in the Section 2.2.4 “Sulfate and Sulfide” (pg. 14, lines 9-11): </w:t>
-      </w:r>
-    </w:p>
-    <w:p>
-      <w:pPr>
-        <w:pStyle w:val="Normal"/>
-        <w:rPr>
-          <w:b/>
-          <w:bCs/>
-          <w:color w:val="800000"/>
-        </w:rPr>
-      </w:pPr>
-      <w:r>
-        <w:rPr>
-          <w:b/>
-          <w:bCs/>
-          <w:color w:val="800000"/>
-        </w:rPr>
-        <w:t>TODO check pg + lines</w:t>
+        <w:t xml:space="preserve">We included this sentence in the Section 2.2.4 “Sulfate and Sulfide” (pg. 14 line </w:t>
+      </w:r>
+      <w:r>
+        <w:rPr/>
+        <w:t>10 – pg 15 line 1</w:t>
+      </w:r>
+      <w:r>
+        <w:rPr/>
+        <w:t xml:space="preserve">): </w:t>
       </w:r>
     </w:p>
     <w:p>
@@ -851,7 +838,21 @@
           <w:i/>
           <w:iCs/>
         </w:rPr>
-        <w:t xml:space="preserve">It can be safely assume that almost all CH4 is oxidized anaerobically in the sediments (e.g. Reeburgh (2007) suggests up to 90%)- except for active (very localized) sites and slope failure, which can, in theory, be accounted for through the </w:t>
+        <w:t>It can be safely assume</w:t>
+      </w:r>
+      <w:r>
+        <w:rPr>
+          <w:i/>
+          <w:iCs/>
+        </w:rPr>
+        <w:t>d</w:t>
+      </w:r>
+      <w:r>
+        <w:rPr>
+          <w:i/>
+          <w:iCs/>
+        </w:rPr>
+        <w:t xml:space="preserve"> that almost all CH4 is oxidized anaerobically in the sediments (e.g. Reeburgh (2007) suggests up to 90%)- except for active (very localized) sites and slope failure, which can, in theory, be accounted for through the </w:t>
       </w:r>
       <w:r>
         <w:rPr>
@@ -2513,24 +2514,6 @@
     <w:p>
       <w:pPr>
         <w:pStyle w:val="Normal"/>
-        <w:rPr>
-          <w:b/>
-          <w:bCs/>
-          <w:color w:val="800000"/>
-        </w:rPr>
-      </w:pPr>
-      <w:r>
-        <w:rPr>
-          <w:b/>
-          <w:bCs/>
-          <w:color w:val="800000"/>
-        </w:rPr>
-        <w:t>TODO check pg + lines</w:t>
-      </w:r>
-    </w:p>
-    <w:p>
-      <w:pPr>
-        <w:pStyle w:val="Normal"/>
         <w:rPr/>
       </w:pPr>
       <w:r>
@@ -2552,23 +2535,19 @@
     <w:p>
       <w:pPr>
         <w:pStyle w:val="Normal"/>
-        <w:rPr>
-          <w:b/>
-          <w:bCs/>
-          <w:color w:val="800000"/>
-        </w:rPr>
-      </w:pPr>
-      <w:r>
-        <w:rPr/>
-        <w:t xml:space="preserve">And in  the limitations section (pg. 54 lines 11-12): </w:t>
-      </w:r>
-      <w:r>
-        <w:rPr>
-          <w:b/>
-          <w:bCs/>
-          <w:color w:val="800000"/>
-        </w:rPr>
-        <w:t>TODO check pg + lines</w:t>
+        <w:rPr/>
+      </w:pPr>
+      <w:r>
+        <w:rPr/>
+        <w:t>And in  the limitations section (pg. 54 lines 1</w:t>
+      </w:r>
+      <w:r>
+        <w:rPr/>
+        <w:t>7-18</w:t>
+      </w:r>
+      <w:r>
+        <w:rPr/>
+        <w:t xml:space="preserve">): </w:t>
       </w:r>
     </w:p>
     <w:p>
@@ -2711,29 +2690,27 @@
     <w:p>
       <w:pPr>
         <w:pStyle w:val="Normal"/>
-        <w:rPr>
-          <w:b/>
-          <w:bCs/>
-          <w:color w:val="800000"/>
-        </w:rPr>
-      </w:pPr>
-      <w:r>
-        <w:rPr>
-          <w:b/>
-          <w:bCs/>
-          <w:color w:val="800000"/>
-        </w:rPr>
-        <w:t>TODO: Check pg and lines:</w:t>
-      </w:r>
-    </w:p>
-    <w:p>
-      <w:pPr>
-        <w:pStyle w:val="Normal"/>
-        <w:rPr/>
-      </w:pPr>
-      <w:r>
-        <w:rPr/>
-        <w:t xml:space="preserve">Added sentence (page 45 lines 17-20): </w:t>
+        <w:rPr/>
+      </w:pPr>
+      <w:r>
+        <w:rPr/>
+        <w:t xml:space="preserve">Added sentence (page 45 lines </w:t>
+      </w:r>
+      <w:r>
+        <w:rPr/>
+        <w:t>19</w:t>
+      </w:r>
+      <w:r>
+        <w:rPr/>
+        <w:t>-2</w:t>
+      </w:r>
+      <w:r>
+        <w:rPr/>
+        <w:t>2</w:t>
+      </w:r>
+      <w:r>
+        <w:rPr/>
+        <w:t xml:space="preserve">): </w:t>
       </w:r>
     </w:p>
     <w:p>
@@ -3399,23 +3376,19 @@
     <w:p>
       <w:pPr>
         <w:pStyle w:val="Normal"/>
-        <w:rPr>
-          <w:b/>
-          <w:bCs/>
-          <w:color w:val="800000"/>
-        </w:rPr>
-      </w:pPr>
-      <w:r>
-        <w:rPr/>
-        <w:t xml:space="preserve">We added the following sentence to Section “4.2 Parameterising the OM degradation rate constants in a global model” (pg 45, lines 10-11): </w:t>
-      </w:r>
-      <w:r>
-        <w:rPr>
-          <w:b/>
-          <w:bCs/>
-          <w:color w:val="800000"/>
-        </w:rPr>
-        <w:t>TODO check pg + lines</w:t>
+        <w:rPr/>
+      </w:pPr>
+      <w:r>
+        <w:rPr/>
+        <w:t>We added the following sentence to Section “4.2 Parameterising the OM degradation rate constants in a global model” (pg 45, lines 1</w:t>
+      </w:r>
+      <w:r>
+        <w:rPr/>
+        <w:t>2-13</w:t>
+      </w:r>
+      <w:r>
+        <w:rPr/>
+        <w:t xml:space="preserve">): </w:t>
       </w:r>
     </w:p>
     <w:p>
@@ -3769,6 +3742,169 @@
     <w:p>
       <w:pPr>
         <w:pStyle w:val="Normal"/>
+        <w:rPr/>
+      </w:pPr>
+      <w:r>
+        <w:rPr/>
+        <w:t xml:space="preserve">This is a misunderstanding. We do not argue that model results “confirm” the reactivity-age link. We wanted to emphasize these results confirm that reducing the continuous distribution of organic matter reactivities into two distinct reactivity classes (2G Model) requires different k-f values for shallow vs deep ocean sediments because of the largely different reaction timescales involved (also see Fig. 10). </w:t>
+      </w:r>
+    </w:p>
+    <w:p>
+      <w:pPr>
+        <w:pStyle w:val="Normal"/>
+        <w:rPr/>
+      </w:pPr>
+      <w:r>
+        <w:rPr/>
+      </w:r>
+    </w:p>
+    <w:p>
+      <w:pPr>
+        <w:pStyle w:val="Normal"/>
+        <w:rPr/>
+      </w:pPr>
+      <w:r>
+        <w:rPr/>
+        <w:t>To clarify, we rephrased the sentence (pg 5</w:t>
+      </w:r>
+      <w:r>
+        <w:rPr/>
+        <w:t>4</w:t>
+      </w:r>
+      <w:r>
+        <w:rPr/>
+        <w:t xml:space="preserve"> lines 2</w:t>
+      </w:r>
+      <w:r>
+        <w:rPr/>
+        <w:t>2</w:t>
+      </w:r>
+      <w:r>
+        <w:rPr/>
+        <w:t>-2</w:t>
+      </w:r>
+      <w:r>
+        <w:rPr/>
+        <w:t>5</w:t>
+      </w:r>
+      <w:r>
+        <w:rPr/>
+        <w:t>):</w:t>
+      </w:r>
+    </w:p>
+    <w:p>
+      <w:pPr>
+        <w:pStyle w:val="Normal"/>
+        <w:rPr/>
+      </w:pPr>
+      <w:r>
+        <w:rPr/>
+        <w:t>“</w:t>
+      </w:r>
+      <w:r>
+        <w:rPr>
+          <w:i/>
+          <w:iCs/>
+        </w:rPr>
+        <w:t>A comparison between simulated OM contents and observations indicates that a depth dependent k-f relationship provides the best fit (Section 4.2.2). These results confirm that  reducing the continuous distribution of organic matter reactivities into two distinct reactivity classes (2G Model) requires different k-f values for shallow vs deep ocean sediments because of the largely different reaction timescales involved (also see Fig. 10).</w:t>
+      </w:r>
+      <w:r>
+        <w:rPr/>
+        <w:t>”</w:t>
+      </w:r>
+    </w:p>
+    <w:p>
+      <w:pPr>
+        <w:pStyle w:val="Normal"/>
+        <w:rPr/>
+      </w:pPr>
+      <w:r>
+        <w:rPr/>
+      </w:r>
+    </w:p>
+    <w:p>
+      <w:pPr>
+        <w:pStyle w:val="Normal"/>
+        <w:rPr/>
+      </w:pPr>
+      <w:r>
+        <w:rPr/>
+      </w:r>
+    </w:p>
+    <w:p>
+      <w:pPr>
+        <w:pStyle w:val="Normal"/>
+        <w:outlineLvl w:val="0"/>
+        <w:rPr>
+          <w:b/>
+          <w:bCs/>
+          <w:color w:val="FF0000"/>
+        </w:rPr>
+      </w:pPr>
+      <w:r>
+        <w:rPr>
+          <w:b/>
+          <w:bCs/>
+          <w:color w:val="FF0000"/>
+        </w:rPr>
+        <w:t>OMEN-SED – cGENIE coupling</w:t>
+      </w:r>
+    </w:p>
+    <w:p>
+      <w:pPr>
+        <w:pStyle w:val="Normal"/>
+        <w:outlineLvl w:val="0"/>
+        <w:rPr>
+          <w:b/>
+          <w:bCs/>
+        </w:rPr>
+      </w:pPr>
+      <w:r>
+        <w:rPr>
+          <w:b/>
+          <w:bCs/>
+        </w:rPr>
+        <w:t>20. Comment:</w:t>
+      </w:r>
+    </w:p>
+    <w:p>
+      <w:pPr>
+        <w:pStyle w:val="Normal"/>
+        <w:outlineLvl w:val="0"/>
+        <w:rPr/>
+      </w:pPr>
+      <w:r>
+        <w:rPr/>
+        <w:t>The stated purpose of section 4 is …</w:t>
+      </w:r>
+    </w:p>
+    <w:p>
+      <w:pPr>
+        <w:pStyle w:val="Normal"/>
+        <w:rPr/>
+      </w:pPr>
+      <w:r>
+        <w:rPr/>
+        <w:t xml:space="preserve">… </w:t>
+      </w:r>
+      <w:r>
+        <w:rPr/>
+        <w:t>The validation of the coupled model requires more work, and I wonder whether this was not better done in a separate paper, in which the coupling to cGENIE and the parameterization of POC mineralization was explored in more detail.</w:t>
+      </w:r>
+    </w:p>
+    <w:p>
+      <w:pPr>
+        <w:pStyle w:val="Normal"/>
+        <w:rPr/>
+      </w:pPr>
+      <w:r>
+        <w:rPr/>
+      </w:r>
+    </w:p>
+    <w:p>
+      <w:pPr>
+        <w:pStyle w:val="Normal"/>
+        <w:outlineLvl w:val="0"/>
         <w:rPr>
           <w:b/>
           <w:bCs/>
@@ -3776,8 +3912,11 @@
         </w:rPr>
       </w:pPr>
       <w:r>
-        <w:rPr/>
-        <w:t xml:space="preserve">This is a misunderstanding. We do not argue that model results “confirm” the reactivity-age link. We wanted to emphasize these results confirm that reducing the continuous distribution of organic matter reactivities into two distinct reactivity classes (2G Model) requires different k-f values for shallow vs deep ocean sediments because of the largely different reaction timescales involved (also see Fig. 10). To clarify, we rephrased the sentence (pg 55 lines 20-23): </w:t>
+        <w:rPr>
+          <w:b/>
+          <w:bCs/>
+        </w:rPr>
+        <w:t>Response:</w:t>
       </w:r>
       <w:r>
         <w:rPr>
@@ -3785,16 +3924,25 @@
           <w:bCs/>
           <w:color w:val="800000"/>
         </w:rPr>
-        <w:t>TODO check pg + lines</w:t>
-      </w:r>
-    </w:p>
-    <w:p>
-      <w:pPr>
-        <w:pStyle w:val="Normal"/>
-        <w:rPr/>
-      </w:pPr>
-      <w:r>
-        <w:rPr/>
+        <w:t xml:space="preserve">  </w:t>
+      </w:r>
+    </w:p>
+    <w:p>
+      <w:pPr>
+        <w:pStyle w:val="Normal"/>
+        <w:rPr/>
+      </w:pPr>
+      <w:r>
+        <w:rPr/>
+        <w:t xml:space="preserve">As stated in the manuscript (page 45, </w:t>
+      </w:r>
+      <w:r>
+        <w:rPr/>
+        <w:t>lines 23-26</w:t>
+      </w:r>
+      <w:r>
+        <w:rPr/>
+        <w:t xml:space="preserve">): </w:t>
       </w:r>
     </w:p>
     <w:p>
@@ -3809,92 +3957,126 @@
       <w:r>
         <w:rPr>
           <w:i/>
-          <w:iCs/>
-        </w:rPr>
-        <w:t>A comparison between simulated OM contents and observations indicates that a depth dependent k-f relationship provides the best fit (Section 4.2.2). These results confirm that  reducing the continuous distribution of organic matter reactivities into two distinct reactivity classes (2G Model) requires different k-f values for shallow vs deep ocean sediments because of the largely different reaction timescales involved (also see Fig. 10).</w:t>
-      </w:r>
-      <w:r>
-        <w:rPr/>
-        <w:t>”</w:t>
-      </w:r>
-    </w:p>
-    <w:p>
-      <w:pPr>
-        <w:pStyle w:val="Normal"/>
-        <w:rPr/>
-      </w:pPr>
-      <w:r>
-        <w:rPr/>
-      </w:r>
-    </w:p>
-    <w:p>
-      <w:pPr>
-        <w:pStyle w:val="Normal"/>
-        <w:rPr/>
-      </w:pPr>
-      <w:r>
-        <w:rPr/>
-      </w:r>
-    </w:p>
-    <w:p>
-      <w:pPr>
-        <w:pStyle w:val="Normal"/>
-        <w:outlineLvl w:val="0"/>
-        <w:rPr>
-          <w:b/>
-          <w:bCs/>
+        </w:rPr>
+        <w:t>Our objective is not to perform and discuss a detailed calibration of the coupled models as this is beyond the scope of this sediment model development paper. Rather we want to showcase the feasibility of the model coupling, illustrate the range of results and thus information that can be generated with OMEN-SED and verify that model results capture the main observed global benthic biogeochemical features</w:t>
+      </w:r>
+      <w:r>
+        <w:rPr/>
+        <w:t>.”</w:t>
+      </w:r>
+    </w:p>
+    <w:p>
+      <w:pPr>
+        <w:pStyle w:val="Normal"/>
+        <w:rPr/>
+      </w:pPr>
+      <w:r>
+        <w:rPr/>
+      </w:r>
+    </w:p>
+    <w:p>
+      <w:pPr>
+        <w:pStyle w:val="Normal"/>
+        <w:outlineLvl w:val="0"/>
+        <w:rPr/>
+      </w:pPr>
+      <w:r>
+        <w:rPr/>
+        <w:t xml:space="preserve">We think that demonstrating how OMEN-SED can be coupled to an ESM and illustrating the type of output/information generated by OMEN-SED within such a coupling is a central aspect of the model description paper. </w:t>
+      </w:r>
+    </w:p>
+    <w:p>
+      <w:pPr>
+        <w:pStyle w:val="Normal"/>
+        <w:rPr/>
+      </w:pPr>
+      <w:r>
+        <w:rPr/>
+        <w:t>However, we agree trimming down this section (as in the re-submitted version). We will discuss an improved model-data analysis (also using observations of SWI-fluxes) in a follow-up publication (as also suggested by reviewer #3 K. Wallmann).</w:t>
+      </w:r>
+    </w:p>
+    <w:p>
+      <w:pPr>
+        <w:pStyle w:val="Normal"/>
+        <w:rPr/>
+      </w:pPr>
+      <w:r>
+        <w:rPr/>
+        <w:t>Specifically, the sensitivity analysis for the spatially uniform degradation rate constants (Figure 12) and it's discussion has been removed (compare pages 47-50).</w:t>
+      </w:r>
+    </w:p>
+    <w:p>
+      <w:pPr>
+        <w:pStyle w:val="Normal"/>
+        <w:rPr>
           <w:color w:val="FF0000"/>
         </w:rPr>
       </w:pPr>
       <w:r>
         <w:rPr>
-          <w:b/>
-          <w:bCs/>
           <w:color w:val="FF0000"/>
         </w:rPr>
-        <w:t>OMEN-SED – cGENIE coupling</w:t>
-      </w:r>
-    </w:p>
-    <w:p>
-      <w:pPr>
-        <w:pStyle w:val="Normal"/>
-        <w:outlineLvl w:val="0"/>
-        <w:rPr>
-          <w:b/>
-          <w:bCs/>
-        </w:rPr>
-      </w:pPr>
-      <w:r>
-        <w:rPr>
-          <w:b/>
-          <w:bCs/>
-        </w:rPr>
-        <w:t>20. Comment:</w:t>
-      </w:r>
-    </w:p>
-    <w:p>
-      <w:pPr>
-        <w:pStyle w:val="Normal"/>
-        <w:outlineLvl w:val="0"/>
-        <w:rPr/>
-      </w:pPr>
-      <w:r>
-        <w:rPr/>
-        <w:t>The stated purpose of section 4 is …</w:t>
-      </w:r>
-    </w:p>
-    <w:p>
-      <w:pPr>
-        <w:pStyle w:val="Normal"/>
-        <w:rPr/>
-      </w:pPr>
-      <w:r>
-        <w:rPr/>
-        <w:t xml:space="preserve">… </w:t>
-      </w:r>
-      <w:r>
-        <w:rPr/>
-        <w:t>The validation of the coupled model requires more work, and I wonder whether this was not better done in a separate paper, in which the coupling to cGENIE and the parameterization of POC mineralization was explored in more detail.</w:t>
+      </w:r>
+    </w:p>
+    <w:p>
+      <w:pPr>
+        <w:pStyle w:val="Normal"/>
+        <w:outlineLvl w:val="0"/>
+        <w:rPr>
+          <w:color w:val="FF0000"/>
+        </w:rPr>
+      </w:pPr>
+      <w:r>
+        <w:rPr>
+          <w:color w:val="FF0000"/>
+        </w:rPr>
+      </w:r>
+    </w:p>
+    <w:p>
+      <w:pPr>
+        <w:pStyle w:val="Normal"/>
+        <w:outlineLvl w:val="0"/>
+        <w:rPr>
+          <w:b/>
+          <w:bCs/>
+        </w:rPr>
+      </w:pPr>
+      <w:r>
+        <w:rPr>
+          <w:b/>
+          <w:bCs/>
+        </w:rPr>
+        <w:t>21. Comment:</w:t>
+      </w:r>
+    </w:p>
+    <w:p>
+      <w:pPr>
+        <w:pStyle w:val="Normal"/>
+        <w:rPr/>
+      </w:pPr>
+      <w:r>
+        <w:rPr/>
+        <w:t>Figures 12 - 14: I gather the R2 values are for the bin averages. I don’t see much value</w:t>
+      </w:r>
+    </w:p>
+    <w:p>
+      <w:pPr>
+        <w:pStyle w:val="Normal"/>
+        <w:rPr/>
+      </w:pPr>
+      <w:r>
+        <w:rPr/>
+        <w:t>of that, as over- and underpredictions cancel each other out in the averaging. Why not</w:t>
+      </w:r>
+    </w:p>
+    <w:p>
+      <w:pPr>
+        <w:pStyle w:val="Normal"/>
+        <w:rPr/>
+      </w:pPr>
+      <w:r>
+        <w:rPr/>
+        <w:t>compute statistics for the actual model results with the Seiter data directly?</w:t>
       </w:r>
     </w:p>
     <w:p>
@@ -3939,204 +4121,6 @@
       </w:pPr>
       <w:r>
         <w:rPr/>
-        <w:t xml:space="preserve">As stated in the manuscript (page 45): </w:t>
-      </w:r>
-    </w:p>
-    <w:p>
-      <w:pPr>
-        <w:pStyle w:val="Normal"/>
-        <w:rPr/>
-      </w:pPr>
-      <w:r>
-        <w:rPr/>
-        <w:t>“</w:t>
-      </w:r>
-      <w:r>
-        <w:rPr>
-          <w:i/>
-        </w:rPr>
-        <w:t>Our objective is not to perform and discuss a detailed calibration of the coupled models as this is beyond the scope of this sediment model development paper. Rather we want to showcase the feasibility of the model coupling, illustrate the range of results and thus information that can be generated with OMEN-SED and verify that model results capture the main observed global benthic biogeochemical features</w:t>
-      </w:r>
-      <w:r>
-        <w:rPr/>
-        <w:t>.”</w:t>
-      </w:r>
-    </w:p>
-    <w:p>
-      <w:pPr>
-        <w:pStyle w:val="Normal"/>
-        <w:rPr/>
-      </w:pPr>
-      <w:r>
-        <w:rPr/>
-      </w:r>
-    </w:p>
-    <w:p>
-      <w:pPr>
-        <w:pStyle w:val="Normal"/>
-        <w:outlineLvl w:val="0"/>
-        <w:rPr/>
-      </w:pPr>
-      <w:r>
-        <w:rPr/>
-        <w:t xml:space="preserve">We think that demonstrating how OMEN-SED can be coupled to an ESM and illustrating the type of output/information generated by OMEN-SED within such a coupling is a central aspect of the model description paper. </w:t>
-      </w:r>
-    </w:p>
-    <w:p>
-      <w:pPr>
-        <w:pStyle w:val="Normal"/>
-        <w:rPr/>
-      </w:pPr>
-      <w:r>
-        <w:rPr/>
-        <w:t>However, we agree trimming down this section (as in the re-submitted version). We will discuss an improved model-data analysis (also using observations of SWI-fluxes) in a follow-up publication (as also suggested by reviewer #3 K. Wallmann).</w:t>
-      </w:r>
-    </w:p>
-    <w:p>
-      <w:pPr>
-        <w:pStyle w:val="Normal"/>
-        <w:rPr/>
-      </w:pPr>
-      <w:r>
-        <w:rPr/>
-        <w:t>Specifically, the sensitivity analysis for the spatially uniform degradation rate constants (Figure 12) and it's discussion has been removed (compare pages 47-50).</w:t>
-      </w:r>
-    </w:p>
-    <w:p>
-      <w:pPr>
-        <w:pStyle w:val="Normal"/>
-        <w:rPr/>
-      </w:pPr>
-      <w:r>
-        <w:rPr>
-          <w:b/>
-          <w:bCs/>
-          <w:color w:val="800000"/>
-        </w:rPr>
-        <w:t>TODO check pgs!</w:t>
-      </w:r>
-      <w:r>
-        <w:rPr/>
-        <w:t xml:space="preserve"> </w:t>
-      </w:r>
-    </w:p>
-    <w:p>
-      <w:pPr>
-        <w:pStyle w:val="Normal"/>
-        <w:outlineLvl w:val="0"/>
-        <w:rPr>
-          <w:color w:val="FF0000"/>
-        </w:rPr>
-      </w:pPr>
-      <w:r>
-        <w:rPr>
-          <w:color w:val="FF0000"/>
-        </w:rPr>
-      </w:r>
-    </w:p>
-    <w:p>
-      <w:pPr>
-        <w:pStyle w:val="Normal"/>
-        <w:outlineLvl w:val="0"/>
-        <w:rPr>
-          <w:color w:val="FF0000"/>
-        </w:rPr>
-      </w:pPr>
-      <w:r>
-        <w:rPr>
-          <w:color w:val="FF0000"/>
-        </w:rPr>
-      </w:r>
-    </w:p>
-    <w:p>
-      <w:pPr>
-        <w:pStyle w:val="Normal"/>
-        <w:outlineLvl w:val="0"/>
-        <w:rPr>
-          <w:b/>
-          <w:bCs/>
-        </w:rPr>
-      </w:pPr>
-      <w:r>
-        <w:rPr>
-          <w:b/>
-          <w:bCs/>
-        </w:rPr>
-        <w:t>21. Comment:</w:t>
-      </w:r>
-    </w:p>
-    <w:p>
-      <w:pPr>
-        <w:pStyle w:val="Normal"/>
-        <w:rPr/>
-      </w:pPr>
-      <w:r>
-        <w:rPr/>
-        <w:t>Figures 12 - 14: I gather the R2 values are for the bin averages. I don’t see much value</w:t>
-      </w:r>
-    </w:p>
-    <w:p>
-      <w:pPr>
-        <w:pStyle w:val="Normal"/>
-        <w:rPr/>
-      </w:pPr>
-      <w:r>
-        <w:rPr/>
-        <w:t>of that, as over- and underpredictions cancel each other out in the averaging. Why not</w:t>
-      </w:r>
-    </w:p>
-    <w:p>
-      <w:pPr>
-        <w:pStyle w:val="Normal"/>
-        <w:rPr/>
-      </w:pPr>
-      <w:r>
-        <w:rPr/>
-        <w:t>compute statistics for the actual model results with the Seiter data directly?</w:t>
-      </w:r>
-    </w:p>
-    <w:p>
-      <w:pPr>
-        <w:pStyle w:val="Normal"/>
-        <w:rPr/>
-      </w:pPr>
-      <w:r>
-        <w:rPr/>
-      </w:r>
-    </w:p>
-    <w:p>
-      <w:pPr>
-        <w:pStyle w:val="Normal"/>
-        <w:outlineLvl w:val="0"/>
-        <w:rPr>
-          <w:b/>
-          <w:bCs/>
-          <w:color w:val="800000"/>
-        </w:rPr>
-      </w:pPr>
-      <w:r>
-        <w:rPr>
-          <w:b/>
-          <w:bCs/>
-        </w:rPr>
-        <w:t>Response:</w:t>
-      </w:r>
-      <w:r>
-        <w:rPr>
-          <w:b/>
-          <w:bCs/>
-          <w:color w:val="800000"/>
-        </w:rPr>
-        <w:t xml:space="preserve">  </w:t>
-      </w:r>
-    </w:p>
-    <w:p>
-      <w:pPr>
-        <w:pStyle w:val="Normal"/>
-        <w:rPr/>
-      </w:pPr>
-      <w:r>
-        <w:rPr/>
         <w:t>Figure 12 has been deleted from the manuscript. As the statistics for the actual data are not helpful/misleading (see also comment 4 of reviewer #2) we decided to remove the R2 values in Figures 13 and 14 (as well as their discussion in the text). Compare changes on pages 47-50.</w:t>
       </w:r>
     </w:p>
@@ -4146,16 +4130,7 @@
         <w:rPr/>
       </w:pPr>
       <w:r>
-        <w:rPr>
-          <w:b/>
-          <w:bCs/>
-          <w:color w:val="800000"/>
-        </w:rPr>
-        <w:t>TODO check pgs!</w:t>
-      </w:r>
-      <w:r>
-        <w:rPr/>
-        <w:t xml:space="preserve"> </w:t>
+        <w:rPr/>
       </w:r>
     </w:p>
     <w:p>
@@ -4523,6 +4498,118 @@
     <w:p>
       <w:pPr>
         <w:pStyle w:val="Normal"/>
+        <w:rPr/>
+      </w:pPr>
+      <w:r>
+        <w:rPr/>
+        <w:t xml:space="preserve">We thank the reviewer for highlighting this. The text has been changed and a reference to Eq. 51 has been added (pg 10 lines 17-20): </w:t>
+      </w:r>
+    </w:p>
+    <w:p>
+      <w:pPr>
+        <w:pStyle w:val="Normal"/>
+        <w:rPr>
+          <w:i/>
+          <w:iCs/>
+        </w:rPr>
+      </w:pPr>
+      <w:r>
+        <w:rPr>
+          <w:i/>
+          <w:iCs/>
+        </w:rPr>
+        <w:t>“</w:t>
+      </w:r>
+      <w:r>
+        <w:rPr>
+          <w:i/>
+          <w:iCs/>
+        </w:rPr>
+        <w:t xml:space="preserve">For organic matter, OMEN-SED applies a known </w:t>
+      </w:r>
+      <w:r>
+        <w:rPr>
+          <w:b/>
+          <w:bCs/>
+          <w:i/>
+          <w:iCs/>
+        </w:rPr>
+        <w:t>concentration</w:t>
+      </w:r>
+      <w:r>
+        <w:rPr>
+          <w:i/>
+          <w:iCs/>
+        </w:rPr>
+        <w:t xml:space="preserve"> at the sediment-water interface and assumes continuity across the bottom of the bioturbated zone, zbio. </w:t>
+      </w:r>
+      <w:r>
+        <w:rPr>
+          <w:b/>
+          <w:bCs/>
+          <w:i/>
+          <w:iCs/>
+        </w:rPr>
+        <w:t>When OMEN-SED is coupled to an ESM, the POC depositional flux from the coupled ocean model is converted to a concentration by solving the flux divergence equation (51).</w:t>
+      </w:r>
+      <w:r>
+        <w:rPr>
+          <w:i/>
+          <w:iCs/>
+        </w:rPr>
+        <w:t>”</w:t>
+      </w:r>
+    </w:p>
+    <w:p>
+      <w:pPr>
+        <w:pStyle w:val="Normal"/>
+        <w:rPr/>
+      </w:pPr>
+      <w:r>
+        <w:rPr/>
+      </w:r>
+    </w:p>
+    <w:p>
+      <w:pPr>
+        <w:pStyle w:val="Normal"/>
+        <w:rPr/>
+      </w:pPr>
+      <w:r>
+        <w:rPr/>
+      </w:r>
+    </w:p>
+    <w:p>
+      <w:pPr>
+        <w:pStyle w:val="Normal"/>
+        <w:outlineLvl w:val="0"/>
+        <w:rPr>
+          <w:b/>
+          <w:bCs/>
+        </w:rPr>
+      </w:pPr>
+      <w:r>
+        <w:rPr>
+          <w:b/>
+          <w:bCs/>
+        </w:rPr>
+        <w:t>25. Comment:</w:t>
+      </w:r>
+    </w:p>
+    <w:p>
+      <w:pPr>
+        <w:pStyle w:val="Normal"/>
+        <w:outlineLvl w:val="0"/>
+        <w:rPr/>
+      </w:pPr>
+      <w:r>
+        <w:rPr/>
+        <w:t xml:space="preserve">Can lines 21-23 on page 21 be deleted? </w:t>
+      </w:r>
+    </w:p>
+    <w:p>
+      <w:pPr>
+        <w:pStyle w:val="Normal"/>
+        <w:outlineLvl w:val="0"/>
         <w:rPr>
           <w:b/>
           <w:bCs/>
@@ -4530,8 +4617,11 @@
         </w:rPr>
       </w:pPr>
       <w:r>
-        <w:rPr/>
-        <w:t xml:space="preserve">We thank the reviewer for highlighting this. The text has been changed and a reference to Eq. 51 has been added (pg 10 lines 17-20): </w:t>
+        <w:rPr>
+          <w:b/>
+          <w:bCs/>
+        </w:rPr>
+        <w:t>Response:</w:t>
       </w:r>
       <w:r>
         <w:rPr>
@@ -4539,108 +4629,70 @@
           <w:bCs/>
           <w:color w:val="800000"/>
         </w:rPr>
-        <w:t>TODO check pg + lines</w:t>
-      </w:r>
-    </w:p>
-    <w:p>
-      <w:pPr>
-        <w:pStyle w:val="Normal"/>
-        <w:rPr>
-          <w:i/>
-          <w:iCs/>
-        </w:rPr>
-      </w:pPr>
-      <w:r>
-        <w:rPr>
-          <w:i/>
-          <w:iCs/>
-        </w:rPr>
-        <w:t>“</w:t>
-      </w:r>
-      <w:r>
-        <w:rPr>
-          <w:i/>
-          <w:iCs/>
-        </w:rPr>
-        <w:t xml:space="preserve">For organic matter, OMEN-SED applies a known </w:t>
-      </w:r>
-      <w:r>
-        <w:rPr>
-          <w:b/>
-          <w:bCs/>
-          <w:i/>
-          <w:iCs/>
-        </w:rPr>
-        <w:t>concentration</w:t>
-      </w:r>
-      <w:r>
-        <w:rPr>
-          <w:i/>
-          <w:iCs/>
-        </w:rPr>
-        <w:t xml:space="preserve"> at the sediment-water interface and assumes continuity across the bottom of the bioturbated zone, zbio. </w:t>
-      </w:r>
-      <w:r>
-        <w:rPr>
-          <w:b/>
-          <w:bCs/>
-          <w:i/>
-          <w:iCs/>
-        </w:rPr>
-        <w:t>When OMEN-SED is coupled to an ESM, the POC depositional flux from the coupled ocean model is converted to a concentration by solving the flux divergence equation (51).</w:t>
-      </w:r>
-      <w:r>
-        <w:rPr>
-          <w:i/>
-          <w:iCs/>
-        </w:rPr>
-        <w:t>”</w:t>
-      </w:r>
-    </w:p>
-    <w:p>
-      <w:pPr>
-        <w:pStyle w:val="Normal"/>
-        <w:rPr/>
-      </w:pPr>
-      <w:r>
-        <w:rPr/>
-      </w:r>
-    </w:p>
-    <w:p>
-      <w:pPr>
-        <w:pStyle w:val="Normal"/>
-        <w:rPr/>
-      </w:pPr>
-      <w:r>
-        <w:rPr/>
-      </w:r>
-    </w:p>
-    <w:p>
-      <w:pPr>
-        <w:pStyle w:val="Normal"/>
-        <w:outlineLvl w:val="0"/>
-        <w:rPr>
-          <w:b/>
-          <w:bCs/>
-        </w:rPr>
-      </w:pPr>
-      <w:r>
-        <w:rPr>
-          <w:b/>
-          <w:bCs/>
-        </w:rPr>
-        <w:t>25. Comment:</w:t>
-      </w:r>
-    </w:p>
-    <w:p>
-      <w:pPr>
-        <w:pStyle w:val="Normal"/>
-        <w:outlineLvl w:val="0"/>
-        <w:rPr/>
-      </w:pPr>
-      <w:r>
-        <w:rPr/>
-        <w:t xml:space="preserve">Can lines 21-23 on page 21 be deleted? </w:t>
+        <w:t xml:space="preserve">  </w:t>
+      </w:r>
+    </w:p>
+    <w:p>
+      <w:pPr>
+        <w:pStyle w:val="Normal"/>
+        <w:outlineLvl w:val="0"/>
+        <w:rPr/>
+      </w:pPr>
+      <w:r>
+        <w:rPr/>
+        <w:t xml:space="preserve">We refer to both equations later in the text (pg 22 line </w:t>
+      </w:r>
+      <w:r>
+        <w:rPr/>
+        <w:t>14</w:t>
+      </w:r>
+      <w:r>
+        <w:rPr/>
+        <w:t xml:space="preserve"> and </w:t>
+      </w:r>
+      <w:r>
+        <w:rPr/>
+        <w:t>22</w:t>
+      </w:r>
+      <w:r>
+        <w:rPr/>
+        <w:t>), therefore we would like to keep them in.</w:t>
+      </w:r>
+    </w:p>
+    <w:p>
+      <w:pPr>
+        <w:pStyle w:val="Normal"/>
+        <w:rPr/>
+      </w:pPr>
+      <w:r>
+        <w:rPr/>
+      </w:r>
+    </w:p>
+    <w:p>
+      <w:pPr>
+        <w:pStyle w:val="Normal"/>
+        <w:outlineLvl w:val="0"/>
+        <w:rPr>
+          <w:b/>
+          <w:bCs/>
+        </w:rPr>
+      </w:pPr>
+      <w:r>
+        <w:rPr>
+          <w:b/>
+          <w:bCs/>
+        </w:rPr>
+        <w:t>26. Comment:</w:t>
+      </w:r>
+    </w:p>
+    <w:p>
+      <w:pPr>
+        <w:pStyle w:val="Normal"/>
+        <w:rPr/>
+      </w:pPr>
+      <w:r>
+        <w:rPr/>
+        <w:t xml:space="preserve">page 31, line 2: specify NH4, SO4 and H2S FLUXES </w:t>
       </w:r>
     </w:p>
     <w:p>
@@ -4677,80 +4729,23 @@
       </w:pPr>
       <w:r>
         <w:rPr/>
-        <w:t>We refer to both equations later in the text (pg 22 line 9 and 17), therefore we would like to keep them in.</w:t>
-      </w:r>
-    </w:p>
-    <w:p>
-      <w:pPr>
-        <w:pStyle w:val="Normal"/>
-        <w:rPr/>
-      </w:pPr>
-      <w:r>
-        <w:rPr/>
-      </w:r>
-    </w:p>
-    <w:p>
-      <w:pPr>
-        <w:pStyle w:val="Normal"/>
-        <w:outlineLvl w:val="0"/>
-        <w:rPr>
-          <w:b/>
-          <w:bCs/>
-        </w:rPr>
-      </w:pPr>
-      <w:r>
-        <w:rPr>
-          <w:b/>
-          <w:bCs/>
-        </w:rPr>
-        <w:t>26. Comment:</w:t>
-      </w:r>
-    </w:p>
-    <w:p>
-      <w:pPr>
-        <w:pStyle w:val="Normal"/>
-        <w:rPr/>
-      </w:pPr>
-      <w:r>
-        <w:rPr/>
-        <w:t xml:space="preserve">page 31, line 2: specify NH4, SO4 and H2S FLUXES </w:t>
-      </w:r>
-    </w:p>
-    <w:p>
-      <w:pPr>
-        <w:pStyle w:val="Normal"/>
-        <w:outlineLvl w:val="0"/>
-        <w:rPr>
-          <w:b/>
-          <w:bCs/>
-          <w:color w:val="800000"/>
-        </w:rPr>
-      </w:pPr>
-      <w:r>
-        <w:rPr>
-          <w:b/>
-          <w:bCs/>
-        </w:rPr>
-        <w:t>Response:</w:t>
-      </w:r>
-      <w:r>
-        <w:rPr>
-          <w:b/>
-          <w:bCs/>
-          <w:color w:val="800000"/>
-        </w:rPr>
-        <w:t xml:space="preserve">  </w:t>
-      </w:r>
-    </w:p>
-    <w:p>
-      <w:pPr>
-        <w:pStyle w:val="Normal"/>
-        <w:outlineLvl w:val="0"/>
-        <w:rPr/>
-      </w:pPr>
-      <w:r>
-        <w:rPr/>
-        <w:t>Text has been corrected as suggested (pg 31 line 7).</w:t>
+        <w:t xml:space="preserve">Text has been corrected as suggested (pg </w:t>
+      </w:r>
+      <w:r>
+        <w:rPr/>
+        <w:t>29</w:t>
+      </w:r>
+      <w:r>
+        <w:rPr/>
+        <w:t xml:space="preserve"> line </w:t>
+      </w:r>
+      <w:r>
+        <w:rPr/>
+        <w:t>33)</w:t>
+      </w:r>
+      <w:r>
+        <w:rPr/>
+        <w:t>.</w:t>
       </w:r>
     </w:p>
     <w:p>
@@ -5077,29 +5072,28 @@
     <w:p>
       <w:pPr>
         <w:pStyle w:val="Normal"/>
-        <w:rPr>
-          <w:b/>
-          <w:bCs/>
-          <w:color w:val="009900"/>
-        </w:rPr>
-      </w:pPr>
-      <w:r>
-        <w:rPr>
-          <w:b/>
-          <w:bCs/>
-          <w:color w:val="009900"/>
-        </w:rPr>
-        <w:t>TODO pg and line:</w:t>
-      </w:r>
-    </w:p>
-    <w:p>
-      <w:pPr>
-        <w:pStyle w:val="Normal"/>
-        <w:rPr/>
-      </w:pPr>
-      <w:r>
-        <w:rPr/>
-        <w:t>We included a little paragraph on this in the limitation section (pg 55 lines 3-8):</w:t>
+        <w:rPr/>
+      </w:pPr>
+      <w:r>
+        <w:rPr/>
+      </w:r>
+    </w:p>
+    <w:p>
+      <w:pPr>
+        <w:pStyle w:val="Normal"/>
+        <w:rPr/>
+      </w:pPr>
+      <w:r>
+        <w:rPr/>
+        <w:t>We included a little paragraph on this in the limitation section (pg 5</w:t>
+      </w:r>
+      <w:r>
+        <w:rPr/>
+        <w:t>4</w:t>
+      </w:r>
+      <w:r>
+        <w:rPr/>
+        <w:t xml:space="preserve"> lines 3-8):</w:t>
       </w:r>
     </w:p>
     <w:p>
@@ -5440,61 +5434,28 @@
     <w:p>
       <w:pPr>
         <w:pStyle w:val="Normal"/>
-        <w:rPr>
-          <w:b/>
-          <w:bCs/>
-          <w:color w:val="800000"/>
-        </w:rPr>
-      </w:pPr>
-      <w:r>
-        <w:rPr>
-          <w:b/>
-          <w:bCs/>
-          <w:color w:val="800000"/>
-        </w:rPr>
-        <w:t>TODO add pg + lines</w:t>
-      </w:r>
-    </w:p>
-    <w:p>
-      <w:pPr>
-        <w:pStyle w:val="Normal"/>
-        <w:rPr/>
-      </w:pPr>
-      <w:r>
-        <w:rPr/>
-        <w:t>We included a little paragraph on this in the limitation section (pg 55 lines 3-8):</w:t>
-      </w:r>
-    </w:p>
-    <w:p>
-      <w:pPr>
-        <w:pStyle w:val="Normal"/>
-        <w:rPr>
-          <w:i/>
-          <w:iCs/>
-        </w:rPr>
-      </w:pPr>
-      <w:r>
-        <w:rPr>
-          <w:i/>
-          <w:iCs/>
-        </w:rPr>
-        <w:t>“</w:t>
-      </w:r>
-      <w:r>
-        <w:rPr>
-          <w:i/>
-          <w:iCs/>
-        </w:rPr>
-        <w:t>Furthermore, by their very nature, analytical models do not allow for overlapping biogeochemical zones or depth dependent porosity, which introduces a certain error to simulation results. However, the energy yield dependent sequence of oxidants is generally valid (e.g. Hensen et al., 2006) and the good agreement between OMEN-SED and the results obtained with a fully formulated numerical RTM (allowing for overlapping TEA use and depth dependent porosity, Section 3.3) shows that these are not critical limitations of OMEN-SED - even for shallow sediments.”</w:t>
-      </w:r>
-    </w:p>
-    <w:p>
-      <w:pPr>
-        <w:pStyle w:val="Normal"/>
-        <w:rPr/>
-      </w:pPr>
-      <w:r>
-        <w:rPr/>
+        <w:rPr/>
+      </w:pPr>
+      <w:r>
+        <w:rPr/>
+      </w:r>
+    </w:p>
+    <w:p>
+      <w:pPr>
+        <w:pStyle w:val="Normal"/>
+        <w:rPr>
+          <w:b w:val="false"/>
+          <w:bCs w:val="false"/>
+          <w:color w:val="auto"/>
+        </w:rPr>
+      </w:pPr>
+      <w:r>
+        <w:rPr>
+          <w:b w:val="false"/>
+          <w:bCs w:val="false"/>
+          <w:color w:val="auto"/>
+        </w:rPr>
+        <w:t>We again want to refer to the paragraph we added to the limitations section (see last comment, pg 54 lines 3-8).</w:t>
       </w:r>
     </w:p>
     <w:p>
@@ -5717,25 +5678,23 @@
       </w:pPr>
       <w:r>
         <w:rPr/>
-        <w:t xml:space="preserve">We included a sentence on this in the Section 2.2.3 “Nitrate and Ammonium” (pg. 13, lines 4-6): </w:t>
-      </w:r>
-    </w:p>
-    <w:p>
-      <w:pPr>
-        <w:pStyle w:val="Normal"/>
-        <w:rPr>
-          <w:b/>
-          <w:bCs/>
-          <w:color w:val="800000"/>
-        </w:rPr>
-      </w:pPr>
-      <w:r>
-        <w:rPr>
-          <w:b/>
-          <w:bCs/>
-          <w:color w:val="800000"/>
-        </w:rPr>
-        <w:t>TODO check pg + lines</w:t>
+        <w:t>We included a sentence on this in the Section 2.2.3 “Nitrate and Ammonium” (pg. 1</w:t>
+      </w:r>
+      <w:r>
+        <w:rPr/>
+        <w:t>2</w:t>
+      </w:r>
+      <w:r>
+        <w:rPr/>
+        <w:t xml:space="preserve">, lines </w:t>
+      </w:r>
+      <w:r>
+        <w:rPr/>
+        <w:t>22-2</w:t>
+      </w:r>
+      <w:r>
+        <w:rPr/>
+        <w:t xml:space="preserve">4):: </w:t>
       </w:r>
     </w:p>
     <w:p>
@@ -5963,189 +5922,185 @@
         <w:rPr/>
       </w:pPr>
       <w:r>
+        <w:rPr/>
+      </w:r>
+    </w:p>
+    <w:p>
+      <w:pPr>
+        <w:pStyle w:val="Normal"/>
+        <w:rPr/>
+      </w:pPr>
+      <w:r>
+        <w:rPr/>
+        <w:t xml:space="preserve">The ranges of simulated SWI-fluxes from the stand-alone OMEN-SED model are already compared to the Stolpovsky et al., (2015) database in Figure 6. </w:t>
+      </w:r>
+    </w:p>
+    <w:p>
+      <w:pPr>
+        <w:pStyle w:val="Normal"/>
+        <w:rPr/>
+      </w:pPr>
+      <w:r>
+        <w:rPr/>
+      </w:r>
+    </w:p>
+    <w:p>
+      <w:pPr>
+        <w:pStyle w:val="Normal"/>
+        <w:rPr/>
+      </w:pPr>
+      <w:bookmarkStart w:id="3" w:name="__DdeLink__2053_227401001"/>
+      <w:r>
+        <w:rPr/>
+        <w:t>If</w:t>
+      </w:r>
+      <w:bookmarkEnd w:id="3"/>
+      <w:r>
+        <w:rPr/>
+        <w:t xml:space="preserve"> binned by RRPOC for uniform k-values, all grid-cells with same RRPOC have the same preservation in OMEN-SED. Therefore, this would not be very useful.</w:t>
+      </w:r>
+    </w:p>
+    <w:p>
+      <w:pPr>
+        <w:pStyle w:val="Normal"/>
+        <w:rPr/>
+      </w:pPr>
+      <w:r>
+        <w:rPr/>
+      </w:r>
+    </w:p>
+    <w:p>
+      <w:pPr>
+        <w:pStyle w:val="Normal"/>
+        <w:outlineLvl w:val="0"/>
+        <w:rPr>
+          <w:b/>
+          <w:bCs/>
+        </w:rPr>
+      </w:pPr>
+      <w:r>
+        <w:rPr>
+          <w:b/>
+          <w:bCs/>
+        </w:rPr>
+        <w:t>5. Comment:</w:t>
+      </w:r>
+    </w:p>
+    <w:p>
+      <w:pPr>
+        <w:pStyle w:val="Normal"/>
+        <w:rPr/>
+      </w:pPr>
+      <w:r>
+        <w:rPr/>
+        <w:t>POC is not a very good constraint, since measured POC is in large part the less reac-</w:t>
+      </w:r>
+    </w:p>
+    <w:p>
+      <w:pPr>
+        <w:pStyle w:val="Normal"/>
+        <w:rPr/>
+      </w:pPr>
+      <w:r>
+        <w:rPr/>
+        <w:t>tive stuff that is left over after mineralization of the more reactive fractions. This was</w:t>
+      </w:r>
+    </w:p>
+    <w:p>
+      <w:pPr>
+        <w:pStyle w:val="Normal"/>
+        <w:rPr/>
+      </w:pPr>
+      <w:r>
+        <w:rPr/>
+        <w:t>shown in Stolpovsky et al., 2015 paper (see the discussion in section 4.3). Fluxes at</w:t>
+      </w:r>
+    </w:p>
+    <w:p>
+      <w:pPr>
+        <w:pStyle w:val="Normal"/>
+        <w:rPr/>
+      </w:pPr>
+      <w:r>
+        <w:rPr/>
+        <w:t>the SWI are believed to be a better constraint.</w:t>
+      </w:r>
+    </w:p>
+    <w:p>
+      <w:pPr>
+        <w:pStyle w:val="Normal"/>
+        <w:rPr>
+          <w:color w:val="FF0000"/>
+        </w:rPr>
+      </w:pPr>
+      <w:r>
+        <w:rPr>
+          <w:color w:val="FF0000"/>
+        </w:rPr>
+      </w:r>
+    </w:p>
+    <w:p>
+      <w:pPr>
+        <w:pStyle w:val="Normal"/>
+        <w:outlineLvl w:val="0"/>
         <w:rPr>
           <w:b/>
           <w:bCs/>
           <w:color w:val="800000"/>
         </w:rPr>
-        <w:t>TODO check pgs!</w:t>
-      </w:r>
+      </w:pPr>
+      <w:r>
+        <w:rPr>
+          <w:b/>
+          <w:bCs/>
+        </w:rPr>
+        <w:t>Response:</w:t>
+      </w:r>
+      <w:r>
+        <w:rPr>
+          <w:b/>
+          <w:bCs/>
+          <w:color w:val="800000"/>
+        </w:rPr>
+        <w:t xml:space="preserve">  </w:t>
+      </w:r>
+    </w:p>
+    <w:p>
+      <w:pPr>
+        <w:pStyle w:val="Normal"/>
+        <w:rPr/>
+      </w:pPr>
+      <w:r>
+        <w:rPr/>
+        <w:t>We shortened the coupling section of the manuscript (we removed the sensitivity analysis with the spatially uniform degradation rate constants, compare pages 47-50) and we will discuss an improved model-data analysis of the coupled model, using existing parameterizations and maps of SWI-fluxes, in a follow-up publication. Also compare response to comment 20 of reviewer #1:</w:t>
+      </w:r>
+    </w:p>
+    <w:p>
+      <w:pPr>
+        <w:pStyle w:val="Normal"/>
+        <w:rPr/>
+      </w:pPr>
       <w:r>
         <w:rPr/>
         <w:t xml:space="preserve"> </w:t>
       </w:r>
-    </w:p>
-    <w:p>
-      <w:pPr>
-        <w:pStyle w:val="Normal"/>
-        <w:rPr/>
-      </w:pPr>
-      <w:r>
-        <w:rPr/>
-      </w:r>
-    </w:p>
-    <w:p>
-      <w:pPr>
-        <w:pStyle w:val="Normal"/>
-        <w:rPr/>
-      </w:pPr>
-      <w:r>
-        <w:rPr/>
-        <w:t xml:space="preserve">The ranges of simulated SWI-fluxes from the stand-alone OMEN-SED model are already compared to the Stolpovsky et al., (2015) database in Figure 6. </w:t>
-      </w:r>
-    </w:p>
-    <w:p>
-      <w:pPr>
-        <w:pStyle w:val="Normal"/>
-        <w:rPr/>
-      </w:pPr>
-      <w:r>
-        <w:rPr/>
-      </w:r>
-    </w:p>
-    <w:p>
-      <w:pPr>
-        <w:pStyle w:val="Normal"/>
-        <w:rPr/>
-      </w:pPr>
-      <w:bookmarkStart w:id="3" w:name="__DdeLink__2053_227401001"/>
-      <w:r>
-        <w:rPr/>
-        <w:t>If</w:t>
-      </w:r>
-      <w:bookmarkEnd w:id="3"/>
-      <w:r>
-        <w:rPr/>
-        <w:t xml:space="preserve"> binned by RRPOC for uniform k-values, all grid-cells with same RRPOC have the same preservation in OMEN-SED. Therefore, this would not be very useful.</w:t>
-      </w:r>
-    </w:p>
-    <w:p>
-      <w:pPr>
-        <w:pStyle w:val="Normal"/>
-        <w:rPr/>
-      </w:pPr>
-      <w:r>
-        <w:rPr/>
-      </w:r>
-    </w:p>
-    <w:p>
-      <w:pPr>
-        <w:pStyle w:val="Normal"/>
-        <w:outlineLvl w:val="0"/>
-        <w:rPr>
-          <w:b/>
-          <w:bCs/>
-        </w:rPr>
-      </w:pPr>
-      <w:r>
-        <w:rPr>
-          <w:b/>
-          <w:bCs/>
-        </w:rPr>
-        <w:t>5. Comment:</w:t>
-      </w:r>
-    </w:p>
-    <w:p>
-      <w:pPr>
-        <w:pStyle w:val="Normal"/>
-        <w:rPr/>
-      </w:pPr>
-      <w:r>
-        <w:rPr/>
-        <w:t>POC is not a very good constraint, since measured POC is in large part the less reac-</w:t>
-      </w:r>
-    </w:p>
-    <w:p>
-      <w:pPr>
-        <w:pStyle w:val="Normal"/>
-        <w:rPr/>
-      </w:pPr>
-      <w:r>
-        <w:rPr/>
-        <w:t>tive stuff that is left over after mineralization of the more reactive fractions. This was</w:t>
-      </w:r>
-    </w:p>
-    <w:p>
-      <w:pPr>
-        <w:pStyle w:val="Normal"/>
-        <w:rPr/>
-      </w:pPr>
-      <w:r>
-        <w:rPr/>
-        <w:t>shown in Stolpovsky et al., 2015 paper (see the discussion in section 4.3). Fluxes at</w:t>
-      </w:r>
-    </w:p>
-    <w:p>
-      <w:pPr>
-        <w:pStyle w:val="Normal"/>
-        <w:rPr/>
-      </w:pPr>
-      <w:r>
-        <w:rPr/>
-        <w:t>the SWI are believed to be a better constraint.</w:t>
-      </w:r>
-    </w:p>
-    <w:p>
-      <w:pPr>
-        <w:pStyle w:val="Normal"/>
-        <w:rPr>
-          <w:color w:val="FF0000"/>
-        </w:rPr>
-      </w:pPr>
-      <w:r>
-        <w:rPr>
-          <w:color w:val="FF0000"/>
-        </w:rPr>
-      </w:r>
-    </w:p>
-    <w:p>
-      <w:pPr>
-        <w:pStyle w:val="Normal"/>
-        <w:outlineLvl w:val="0"/>
-        <w:rPr>
-          <w:b/>
-          <w:bCs/>
-          <w:color w:val="800000"/>
-        </w:rPr>
-      </w:pPr>
-      <w:r>
-        <w:rPr>
-          <w:b/>
-          <w:bCs/>
-        </w:rPr>
-        <w:t>Response:</w:t>
-      </w:r>
-      <w:r>
-        <w:rPr>
-          <w:b/>
-          <w:bCs/>
-          <w:color w:val="800000"/>
-        </w:rPr>
-        <w:t xml:space="preserve">  </w:t>
-      </w:r>
-    </w:p>
-    <w:p>
-      <w:pPr>
-        <w:pStyle w:val="Normal"/>
-        <w:rPr/>
-      </w:pPr>
-      <w:r>
-        <w:rPr/>
-        <w:t>We shortened the coupling section of the manuscript (we removed the sensitivity analysis with the spatially uniform degradation rate constants, compare pages 47-50) and we will discuss an improved model-data analysis of the coupled model, using existing parameterizations and maps of SWI-fluxes, in a follow-up publication. Also compare response to comment 20 of reviewer #1:</w:t>
-      </w:r>
-    </w:p>
-    <w:p>
-      <w:pPr>
-        <w:pStyle w:val="Normal"/>
-        <w:rPr/>
-      </w:pPr>
-      <w:r>
-        <w:rPr/>
-        <w:t xml:space="preserve"> </w:t>
-      </w:r>
-      <w:r>
-        <w:rPr/>
-        <w:t xml:space="preserve">As stated in the manuscript (page 45): </w:t>
+      <w:r>
+        <w:rPr/>
+        <w:t xml:space="preserve">As stated in the manuscript </w:t>
+      </w:r>
+      <w:bookmarkStart w:id="4" w:name="__DdeLink__789_26197436"/>
+      <w:r>
+        <w:rPr/>
+        <w:t xml:space="preserve">(page 45, </w:t>
+      </w:r>
+      <w:r>
+        <w:rPr/>
+        <w:t>lines 23-26</w:t>
+      </w:r>
+      <w:bookmarkEnd w:id="4"/>
+      <w:r>
+        <w:rPr/>
+        <w:t xml:space="preserve">): </w:t>
       </w:r>
     </w:p>
     <w:p>
@@ -6295,24 +6250,6 @@
       <w:pPr>
         <w:pStyle w:val="Normal"/>
         <w:outlineLvl w:val="0"/>
-        <w:rPr>
-          <w:b/>
-          <w:bCs/>
-          <w:color w:val="009900"/>
-        </w:rPr>
-      </w:pPr>
-      <w:r>
-        <w:rPr>
-          <w:b/>
-          <w:bCs/>
-          <w:color w:val="009900"/>
-        </w:rPr>
-        <w:t>Done</w:t>
-      </w:r>
-    </w:p>
-    <w:p>
-      <w:pPr>
-        <w:pStyle w:val="Normal"/>
         <w:rPr/>
       </w:pPr>
       <w:r>
@@ -6390,7 +6327,15 @@
       </w:pPr>
       <w:r>
         <w:rPr/>
-        <w:t>We agree that this is a bit misleading. We are actually talking about sediment depth. This has been changed in the revised manuscript to:</w:t>
+        <w:t xml:space="preserve">We agree that this is a bit misleading. We are actually talking about sediment depth. This has been changed in the revised manuscript to </w:t>
+      </w:r>
+      <w:r>
+        <w:rPr/>
+        <w:t>(pg. 8 lines 1-2)</w:t>
+      </w:r>
+      <w:r>
+        <w:rPr/>
+        <w:t>:</w:t>
       </w:r>
     </w:p>
     <w:p>
@@ -6452,24 +6397,6 @@
       <w:pPr>
         <w:pStyle w:val="Normal"/>
         <w:outlineLvl w:val="0"/>
-        <w:rPr>
-          <w:b/>
-          <w:bCs/>
-          <w:color w:val="009900"/>
-        </w:rPr>
-      </w:pPr>
-      <w:r>
-        <w:rPr>
-          <w:b/>
-          <w:bCs/>
-          <w:color w:val="009900"/>
-        </w:rPr>
-        <w:t>Done</w:t>
-      </w:r>
-    </w:p>
-    <w:p>
-      <w:pPr>
-        <w:pStyle w:val="Normal"/>
         <w:rPr/>
       </w:pPr>
       <w:r>
@@ -6562,24 +6489,6 @@
     <w:p>
       <w:pPr>
         <w:pStyle w:val="Normal"/>
-        <w:rPr>
-          <w:b/>
-          <w:bCs/>
-          <w:color w:val="009900"/>
-        </w:rPr>
-      </w:pPr>
-      <w:r>
-        <w:rPr>
-          <w:b/>
-          <w:bCs/>
-          <w:color w:val="009900"/>
-        </w:rPr>
-        <w:t>Done</w:t>
-      </w:r>
-    </w:p>
-    <w:p>
-      <w:pPr>
-        <w:pStyle w:val="Normal"/>
         <w:rPr/>
       </w:pPr>
       <w:r>
@@ -6679,24 +6588,6 @@
       <w:pPr>
         <w:pStyle w:val="Normal"/>
         <w:outlineLvl w:val="0"/>
-        <w:rPr>
-          <w:b/>
-          <w:bCs/>
-          <w:color w:val="009900"/>
-        </w:rPr>
-      </w:pPr>
-      <w:r>
-        <w:rPr>
-          <w:b/>
-          <w:bCs/>
-          <w:color w:val="009900"/>
-        </w:rPr>
-        <w:t>Done</w:t>
-      </w:r>
-    </w:p>
-    <w:p>
-      <w:pPr>
-        <w:pStyle w:val="Normal"/>
         <w:rPr/>
       </w:pPr>
       <w:r>
@@ -6835,12 +6726,137 @@
       </w:pPr>
       <w:r>
         <w:rPr/>
-        <w:t>The text has been changed to (pg. 25 lines 16-18):</w:t>
-      </w:r>
-    </w:p>
-    <w:p>
-      <w:pPr>
-        <w:pStyle w:val="Normal"/>
+        <w:t>The text has been changed to (pg. 25 lines 21-23):</w:t>
+      </w:r>
+    </w:p>
+    <w:p>
+      <w:pPr>
+        <w:pStyle w:val="Normal"/>
+        <w:rPr/>
+      </w:pPr>
+      <w:r>
+        <w:rPr/>
+        <w:t>“</w:t>
+      </w:r>
+      <w:r>
+        <w:rPr>
+          <w:i/>
+          <w:iCs/>
+        </w:rPr>
+        <w:t>Soetaert et al. (1996) derived an empirical relationship between fir and seafloor depth (fir = Min{1; 15.9 · z −0.43 }) based on observations from Archer and Devol (1992) and Devol and Christensen (1993) which is used in OMEN-SED</w:t>
+      </w:r>
+      <w:r>
+        <w:rPr/>
+        <w:t>“</w:t>
+      </w:r>
+    </w:p>
+    <w:p>
+      <w:pPr>
+        <w:pStyle w:val="Normal"/>
+        <w:rPr/>
+      </w:pPr>
+      <w:r>
+        <w:rPr/>
+        <w:t>And in  the limitations section (pg. 54 lines 1</w:t>
+      </w:r>
+      <w:r>
+        <w:rPr/>
+        <w:t>7-18</w:t>
+      </w:r>
+      <w:r>
+        <w:rPr/>
+        <w:t xml:space="preserve">): </w:t>
+      </w:r>
+    </w:p>
+    <w:p>
+      <w:pPr>
+        <w:pStyle w:val="Normal"/>
+        <w:rPr>
+          <w:i/>
+          <w:iCs/>
+        </w:rPr>
+      </w:pPr>
+      <w:r>
+        <w:rPr>
+          <w:i/>
+          <w:iCs/>
+        </w:rPr>
+        <w:t>“</w:t>
+      </w:r>
+      <w:r>
+        <w:rPr>
+          <w:i/>
+          <w:iCs/>
+        </w:rPr>
+        <w:t>Also note that our 1-D diffusion/bioturbation model might not be appropriate to simulate non-accumulating permeable sands of the coastal ocean.”</w:t>
+      </w:r>
+    </w:p>
+    <w:p>
+      <w:pPr>
+        <w:pStyle w:val="Normal"/>
+        <w:rPr>
+          <w:b/>
+          <w:bCs/>
+          <w:i w:val="false"/>
+          <w:iCs w:val="false"/>
+          <w:color w:val="FF0000"/>
+        </w:rPr>
+      </w:pPr>
+      <w:r>
+        <w:rPr>
+          <w:b/>
+          <w:bCs/>
+          <w:i w:val="false"/>
+          <w:iCs w:val="false"/>
+          <w:color w:val="FF0000"/>
+        </w:rPr>
+      </w:r>
+    </w:p>
+    <w:p>
+      <w:pPr>
+        <w:pStyle w:val="Normal"/>
+        <w:outlineLvl w:val="0"/>
+        <w:rPr>
+          <w:color w:val="FF0000"/>
+        </w:rPr>
+      </w:pPr>
+      <w:r>
+        <w:rPr>
+          <w:color w:val="FF0000"/>
+        </w:rPr>
+      </w:r>
+    </w:p>
+    <w:p>
+      <w:pPr>
+        <w:pStyle w:val="Normal"/>
+        <w:outlineLvl w:val="0"/>
+        <w:rPr>
+          <w:b/>
+          <w:bCs/>
+        </w:rPr>
+      </w:pPr>
+      <w:r>
+        <w:rPr>
+          <w:b/>
+          <w:bCs/>
+        </w:rPr>
+        <w:t>11. Comment:</w:t>
+      </w:r>
+    </w:p>
+    <w:p>
+      <w:pPr>
+        <w:pStyle w:val="Normal"/>
+        <w:rPr/>
+      </w:pPr>
+      <w:r>
+        <w:rPr/>
+        <w:t>P. 27, L. 28: PAWN is given without explanation.</w:t>
+      </w:r>
+    </w:p>
+    <w:p>
+      <w:pPr>
+        <w:pStyle w:val="Normal"/>
+        <w:outlineLvl w:val="0"/>
         <w:rPr>
           <w:b/>
           <w:bCs/>
@@ -6851,108 +6867,15 @@
         <w:rPr>
           <w:b/>
           <w:bCs/>
+        </w:rPr>
+        <w:t>Response:</w:t>
+      </w:r>
+      <w:r>
+        <w:rPr>
+          <w:b/>
+          <w:bCs/>
           <w:color w:val="800000"/>
         </w:rPr>
-        <w:t>TODO check pg + lines</w:t>
-      </w:r>
-    </w:p>
-    <w:p>
-      <w:pPr>
-        <w:pStyle w:val="Normal"/>
-        <w:outlineLvl w:val="0"/>
-        <w:rPr>
-          <w:b w:val="false"/>
-          <w:bCs w:val="false"/>
-          <w:i/>
-          <w:iCs/>
-          <w:color w:val="00000A"/>
-        </w:rPr>
-      </w:pPr>
-      <w:r>
-        <w:rPr>
-          <w:b w:val="false"/>
-          <w:bCs w:val="false"/>
-          <w:i/>
-          <w:iCs/>
-          <w:color w:val="00000A"/>
-        </w:rPr>
-        <w:t>“</w:t>
-      </w:r>
-      <w:r>
-        <w:rPr>
-          <w:b w:val="false"/>
-          <w:bCs w:val="false"/>
-          <w:i/>
-          <w:iCs/>
-          <w:color w:val="00000A"/>
-        </w:rPr>
-        <w:t>Soetaert et al. (1996) derived an empirical relationship between fir and seafloor depth (fir = Min{1; 15.9 · z −0.43 }) based on observations from Archer and Devol (1992) and Devol and Christensen (1993) which is used in OMEN-SED.“</w:t>
-      </w:r>
-    </w:p>
-    <w:p>
-      <w:pPr>
-        <w:pStyle w:val="Normal"/>
-        <w:outlineLvl w:val="0"/>
-        <w:rPr>
-          <w:color w:val="FF0000"/>
-        </w:rPr>
-      </w:pPr>
-      <w:r>
-        <w:rPr>
-          <w:color w:val="FF0000"/>
-        </w:rPr>
-      </w:r>
-    </w:p>
-    <w:p>
-      <w:pPr>
-        <w:pStyle w:val="Normal"/>
-        <w:outlineLvl w:val="0"/>
-        <w:rPr>
-          <w:b/>
-          <w:bCs/>
-        </w:rPr>
-      </w:pPr>
-      <w:r>
-        <w:rPr>
-          <w:b/>
-          <w:bCs/>
-        </w:rPr>
-        <w:t>11. Comment:</w:t>
-      </w:r>
-    </w:p>
-    <w:p>
-      <w:pPr>
-        <w:pStyle w:val="Normal"/>
-        <w:rPr/>
-      </w:pPr>
-      <w:r>
-        <w:rPr/>
-        <w:t>P. 27, L. 28: PAWN is given without explanation.</w:t>
-      </w:r>
-    </w:p>
-    <w:p>
-      <w:pPr>
-        <w:pStyle w:val="Normal"/>
-        <w:outlineLvl w:val="0"/>
-        <w:rPr>
-          <w:b/>
-          <w:bCs/>
-          <w:color w:val="800000"/>
-        </w:rPr>
-      </w:pPr>
-      <w:r>
-        <w:rPr>
-          <w:b/>
-          <w:bCs/>
-        </w:rPr>
-        <w:t>Response:</w:t>
-      </w:r>
-      <w:r>
-        <w:rPr>
-          <w:b/>
-          <w:bCs/>
-          <w:color w:val="800000"/>
-        </w:rPr>
         <w:t xml:space="preserve">  </w:t>
       </w:r>
     </w:p>
@@ -6970,32 +6893,6 @@
       <w:pPr>
         <w:pStyle w:val="Normal"/>
         <w:outlineLvl w:val="0"/>
-        <w:rPr>
-          <w:b/>
-          <w:bCs/>
-          <w:color w:val="009900"/>
-        </w:rPr>
-      </w:pPr>
-      <w:r>
-        <w:rPr>
-          <w:b/>
-          <w:bCs/>
-          <w:color w:val="009900"/>
-        </w:rPr>
-        <w:t>“</w:t>
-      </w:r>
-      <w:r>
-        <w:rPr>
-          <w:b/>
-          <w:bCs/>
-          <w:color w:val="009900"/>
-        </w:rPr>
-        <w:t>Done”</w:t>
-      </w:r>
-    </w:p>
-    <w:p>
-      <w:pPr>
-        <w:pStyle w:val="Normal"/>
         <w:rPr>
           <w:b/>
           <w:bCs/>
@@ -7343,49 +7240,6 @@
     <w:p>
       <w:pPr>
         <w:pStyle w:val="Normal"/>
-        <w:rPr/>
-      </w:pPr>
-      <w:r>
-        <w:rPr/>
-        <w:t>DH: Meant is this statement:</w:t>
-      </w:r>
-    </w:p>
-    <w:p>
-      <w:pPr>
-        <w:pStyle w:val="Normal"/>
-        <w:rPr>
-          <w:i/>
-          <w:iCs/>
-        </w:rPr>
-      </w:pPr>
-      <w:r>
-        <w:rPr>
-          <w:i/>
-          <w:iCs/>
-        </w:rPr>
-        <w:t>“</w:t>
-      </w:r>
-      <w:r>
-        <w:rPr>
-          <w:i/>
-          <w:iCs/>
-        </w:rPr>
-        <w:t>We have shown that the performance of OMEN-SED is similar to that of a fully formulated, multi-component numerical model. “</w:t>
-      </w:r>
-    </w:p>
-    <w:p>
-      <w:pPr>
-        <w:pStyle w:val="Normal"/>
-        <w:outlineLvl w:val="0"/>
-        <w:rPr/>
-      </w:pPr>
-      <w:r>
-        <w:rPr/>
-      </w:r>
-    </w:p>
-    <w:p>
-      <w:pPr>
-        <w:pStyle w:val="Normal"/>
         <w:outlineLvl w:val="0"/>
         <w:rPr>
           <w:b/>
@@ -7417,26 +7271,15 @@
       </w:pPr>
       <w:r>
         <w:rPr/>
-        <w:t xml:space="preserve">This is not an assumption, but the conclusion from the model-data and model-model comparison at the system scale. To clarify this, the sentence as been changed to (pg. 56 lines 5-6): </w:t>
-      </w:r>
-    </w:p>
-    <w:p>
-      <w:pPr>
-        <w:pStyle w:val="Normal"/>
-        <w:outlineLvl w:val="0"/>
-        <w:rPr/>
-      </w:pPr>
-      <w:r>
-        <w:rPr>
-          <w:b/>
-          <w:bCs/>
-          <w:color w:val="800000"/>
-        </w:rPr>
-        <w:t>TODO check pg + lines</w:t>
-      </w:r>
-      <w:r>
-        <w:rPr/>
-        <w:t xml:space="preserve"> </w:t>
+        <w:t>This is not an assumption, but the conclusion from the model-data and model-model comparison at the system scale. To clarify this, the sentence as been changed to (pg. 5</w:t>
+      </w:r>
+      <w:r>
+        <w:rPr/>
+        <w:t>5</w:t>
+      </w:r>
+      <w:r>
+        <w:rPr/>
+        <w:t xml:space="preserve"> lines 5-6): </w:t>
       </w:r>
     </w:p>
     <w:p>
@@ -8713,6 +8556,241 @@
     <w:p>
       <w:pPr>
         <w:pStyle w:val="Normal"/>
+        <w:rPr/>
+      </w:pPr>
+      <w:r>
+        <w:rPr/>
+        <w:t>The Middelburg et al. (1997) equation is just used in the stand-alone OMEN-SED version. When coupled to cGENIE we use the burial velocity of the ESM. In addition, the Burwicz et al. (2011) parameterisation is already added as an option in OMEN-SED (see pg. 24). We made it the default version for the stand-alone model. The sentence as been changed accordingly (compare pg. 2</w:t>
+      </w:r>
+      <w:r>
+        <w:rPr/>
+        <w:t>4</w:t>
+      </w:r>
+      <w:r>
+        <w:rPr/>
+        <w:t xml:space="preserve"> line 2</w:t>
+      </w:r>
+      <w:r>
+        <w:rPr/>
+        <w:t>8 –</w:t>
+      </w:r>
+      <w:r>
+        <w:rPr/>
+        <w:t xml:space="preserve"> </w:t>
+      </w:r>
+      <w:r>
+        <w:rPr/>
+        <w:t>pg. 25 line 3</w:t>
+      </w:r>
+      <w:r>
+        <w:rPr/>
+        <w:t>).</w:t>
+      </w:r>
+    </w:p>
+    <w:p>
+      <w:pPr>
+        <w:pStyle w:val="Normal"/>
+        <w:rPr/>
+      </w:pPr>
+      <w:r>
+        <w:rPr/>
+      </w:r>
+    </w:p>
+    <w:p>
+      <w:pPr>
+        <w:pStyle w:val="Normal"/>
+        <w:rPr/>
+      </w:pPr>
+      <w:r>
+        <w:rPr/>
+      </w:r>
+    </w:p>
+    <w:p>
+      <w:pPr>
+        <w:pStyle w:val="Normal"/>
+        <w:rPr>
+          <w:b/>
+          <w:bCs/>
+        </w:rPr>
+      </w:pPr>
+      <w:r>
+        <w:rPr>
+          <w:b/>
+          <w:bCs/>
+        </w:rPr>
+        <w:t>3. Comment:</w:t>
+      </w:r>
+    </w:p>
+    <w:p>
+      <w:pPr>
+        <w:pStyle w:val="Normal"/>
+        <w:rPr/>
+      </w:pPr>
+      <w:r>
+        <w:rPr>
+          <w:b/>
+          <w:bCs/>
+        </w:rPr>
+        <w:t>Comment 3.1:</w:t>
+      </w:r>
+      <w:r>
+        <w:rPr/>
+        <w:t xml:space="preserve"> OMEN-SED is able to reproduce the strong down-core decrease in organic matter</w:t>
+      </w:r>
+    </w:p>
+    <w:p>
+      <w:pPr>
+        <w:pStyle w:val="Normal"/>
+        <w:rPr/>
+      </w:pPr>
+      <w:r>
+        <w:rPr/>
+        <w:t>reactivity observed in marine sediments by using two or more organic matter frac-</w:t>
+      </w:r>
+    </w:p>
+    <w:p>
+      <w:pPr>
+        <w:pStyle w:val="Normal"/>
+        <w:rPr/>
+      </w:pPr>
+      <w:r>
+        <w:rPr/>
+        <w:t>tions with widely different reactivity. This strength is nicely demonstrated in section 3.3</w:t>
+      </w:r>
+    </w:p>
+    <w:p>
+      <w:pPr>
+        <w:pStyle w:val="Normal"/>
+        <w:rPr/>
+      </w:pPr>
+      <w:r>
+        <w:rPr/>
+        <w:t>where the authors are able to show that typical pore water profiles are reproduced by</w:t>
+      </w:r>
+    </w:p>
+    <w:p>
+      <w:pPr>
+        <w:pStyle w:val="Normal"/>
+        <w:rPr/>
+      </w:pPr>
+      <w:r>
+        <w:rPr/>
+        <w:t>the model applying kinetic constants (k1, k2) that span several orders of magnitude</w:t>
+      </w:r>
+    </w:p>
+    <w:p>
+      <w:pPr>
+        <w:pStyle w:val="Normal"/>
+        <w:rPr/>
+      </w:pPr>
+      <w:r>
+        <w:rPr/>
+        <w:t>(Tab. 13). Subsequently, the authors try to reproduce the TOC distribution at the deep-</w:t>
+      </w:r>
+    </w:p>
+    <w:p>
+      <w:pPr>
+        <w:pStyle w:val="Normal"/>
+        <w:rPr/>
+      </w:pPr>
+      <w:r>
+        <w:rPr/>
+        <w:t>sea floor by coupling OMEN-SED to an earth system model. I think that TOC in surface</w:t>
+      </w:r>
+    </w:p>
+    <w:p>
+      <w:pPr>
+        <w:pStyle w:val="Normal"/>
+        <w:rPr/>
+      </w:pPr>
+      <w:r>
+        <w:rPr/>
+        <w:t>sediments is not a good parameter to validate the model because almost the entire or-</w:t>
+      </w:r>
+    </w:p>
+    <w:p>
+      <w:pPr>
+        <w:pStyle w:val="Normal"/>
+        <w:rPr/>
+      </w:pPr>
+      <w:r>
+        <w:rPr/>
+        <w:t>ganic matter raining to the deep-sea floor is degraded in the surface sediment rather</w:t>
+      </w:r>
+    </w:p>
+    <w:p>
+      <w:pPr>
+        <w:pStyle w:val="Normal"/>
+        <w:rPr/>
+      </w:pPr>
+      <w:r>
+        <w:rPr/>
+        <w:t>than preserved as sedimentary TOC. TOC concentrations in surface sediments at the</w:t>
+      </w:r>
+    </w:p>
+    <w:p>
+      <w:pPr>
+        <w:pStyle w:val="Normal"/>
+        <w:rPr/>
+      </w:pPr>
+      <w:r>
+        <w:rPr/>
+        <w:t>deep-sea floor are governed by TOC rain rates, mass accumulation rates (burial veloc-</w:t>
+      </w:r>
+    </w:p>
+    <w:p>
+      <w:pPr>
+        <w:pStyle w:val="Normal"/>
+        <w:rPr/>
+      </w:pPr>
+      <w:r>
+        <w:rPr/>
+        <w:t>ity), adsorption of organic matter on mineral surfaces, and the kinetic properties of the</w:t>
+      </w:r>
+    </w:p>
+    <w:p>
+      <w:pPr>
+        <w:pStyle w:val="Normal"/>
+        <w:rPr/>
+      </w:pPr>
+      <w:r>
+        <w:rPr/>
+        <w:t>very small refractory fraction that survives degradation (about 1 % of the total rain rate).</w:t>
+      </w:r>
+    </w:p>
+    <w:p>
+      <w:pPr>
+        <w:pStyle w:val="Normal"/>
+        <w:rPr/>
+      </w:pPr>
+      <w:r>
+        <w:rPr/>
+        <w:t>The strength of OMEN-SED to degrade the reactive fractions in a meaningful way does</w:t>
+      </w:r>
+    </w:p>
+    <w:p>
+      <w:pPr>
+        <w:pStyle w:val="Normal"/>
+        <w:rPr/>
+      </w:pPr>
+      <w:r>
+        <w:rPr/>
+        <w:t xml:space="preserve">not play out in this application. </w:t>
+      </w:r>
+    </w:p>
+    <w:p>
+      <w:pPr>
+        <w:pStyle w:val="Normal"/>
+        <w:rPr/>
+      </w:pPr>
+      <w:r>
+        <w:rPr/>
+      </w:r>
+    </w:p>
+    <w:p>
+      <w:pPr>
+        <w:pStyle w:val="Normal"/>
+        <w:outlineLvl w:val="0"/>
         <w:rPr>
           <w:b/>
           <w:bCs/>
@@ -8720,8 +8798,11 @@
         </w:rPr>
       </w:pPr>
       <w:r>
-        <w:rPr/>
-        <w:t xml:space="preserve">The Middelburg et al. (1997) equation is just used in the stand-alone OMEN-SED version. When coupled to cGENIE we use the burial velocity of the ESM. In addition, the Burwicz et al. (2011) parameterisation is already added as an option in OMEN-SED (see pg. 24). We made it the default version for the stand-alone model. The sentence as been changed accordingly (compare pg. 27 lines 23-29). </w:t>
+        <w:rPr>
+          <w:b/>
+          <w:bCs/>
+        </w:rPr>
+        <w:t>Response:</w:t>
       </w:r>
       <w:r>
         <w:rPr>
@@ -8729,232 +8810,6 @@
           <w:bCs/>
           <w:color w:val="800000"/>
         </w:rPr>
-        <w:t>TODO check pg. and lines</w:t>
-      </w:r>
-    </w:p>
-    <w:p>
-      <w:pPr>
-        <w:pStyle w:val="Normal"/>
-        <w:rPr/>
-      </w:pPr>
-      <w:r>
-        <w:rPr/>
-      </w:r>
-    </w:p>
-    <w:p>
-      <w:pPr>
-        <w:pStyle w:val="Normal"/>
-        <w:rPr/>
-      </w:pPr>
-      <w:r>
-        <w:rPr/>
-      </w:r>
-    </w:p>
-    <w:p>
-      <w:pPr>
-        <w:pStyle w:val="Normal"/>
-        <w:rPr>
-          <w:b/>
-          <w:bCs/>
-        </w:rPr>
-      </w:pPr>
-      <w:r>
-        <w:rPr>
-          <w:b/>
-          <w:bCs/>
-        </w:rPr>
-        <w:t>3. Comment:</w:t>
-      </w:r>
-    </w:p>
-    <w:p>
-      <w:pPr>
-        <w:pStyle w:val="Normal"/>
-        <w:rPr/>
-      </w:pPr>
-      <w:r>
-        <w:rPr>
-          <w:b/>
-          <w:bCs/>
-        </w:rPr>
-        <w:t>Comment 3.1:</w:t>
-      </w:r>
-      <w:r>
-        <w:rPr/>
-        <w:t xml:space="preserve"> OMEN-SED is able to reproduce the strong down-core decrease in organic matter</w:t>
-      </w:r>
-    </w:p>
-    <w:p>
-      <w:pPr>
-        <w:pStyle w:val="Normal"/>
-        <w:rPr/>
-      </w:pPr>
-      <w:r>
-        <w:rPr/>
-        <w:t>reactivity observed in marine sediments by using two or more organic matter frac-</w:t>
-      </w:r>
-    </w:p>
-    <w:p>
-      <w:pPr>
-        <w:pStyle w:val="Normal"/>
-        <w:rPr/>
-      </w:pPr>
-      <w:r>
-        <w:rPr/>
-        <w:t>tions with widely different reactivity. This strength is nicely demonstrated in section 3.3</w:t>
-      </w:r>
-    </w:p>
-    <w:p>
-      <w:pPr>
-        <w:pStyle w:val="Normal"/>
-        <w:rPr/>
-      </w:pPr>
-      <w:r>
-        <w:rPr/>
-        <w:t>where the authors are able to show that typical pore water profiles are reproduced by</w:t>
-      </w:r>
-    </w:p>
-    <w:p>
-      <w:pPr>
-        <w:pStyle w:val="Normal"/>
-        <w:rPr/>
-      </w:pPr>
-      <w:r>
-        <w:rPr/>
-        <w:t>the model applying kinetic constants (k1, k2) that span several orders of magnitude</w:t>
-      </w:r>
-    </w:p>
-    <w:p>
-      <w:pPr>
-        <w:pStyle w:val="Normal"/>
-        <w:rPr/>
-      </w:pPr>
-      <w:r>
-        <w:rPr/>
-        <w:t>(Tab. 13). Subsequently, the authors try to reproduce the TOC distribution at the deep-</w:t>
-      </w:r>
-    </w:p>
-    <w:p>
-      <w:pPr>
-        <w:pStyle w:val="Normal"/>
-        <w:rPr/>
-      </w:pPr>
-      <w:r>
-        <w:rPr/>
-        <w:t>sea floor by coupling OMEN-SED to an earth system model. I think that TOC in surface</w:t>
-      </w:r>
-    </w:p>
-    <w:p>
-      <w:pPr>
-        <w:pStyle w:val="Normal"/>
-        <w:rPr/>
-      </w:pPr>
-      <w:r>
-        <w:rPr/>
-        <w:t>sediments is not a good parameter to validate the model because almost the entire or-</w:t>
-      </w:r>
-    </w:p>
-    <w:p>
-      <w:pPr>
-        <w:pStyle w:val="Normal"/>
-        <w:rPr/>
-      </w:pPr>
-      <w:r>
-        <w:rPr/>
-        <w:t>ganic matter raining to the deep-sea floor is degraded in the surface sediment rather</w:t>
-      </w:r>
-    </w:p>
-    <w:p>
-      <w:pPr>
-        <w:pStyle w:val="Normal"/>
-        <w:rPr/>
-      </w:pPr>
-      <w:r>
-        <w:rPr/>
-        <w:t>than preserved as sedimentary TOC. TOC concentrations in surface sediments at the</w:t>
-      </w:r>
-    </w:p>
-    <w:p>
-      <w:pPr>
-        <w:pStyle w:val="Normal"/>
-        <w:rPr/>
-      </w:pPr>
-      <w:r>
-        <w:rPr/>
-        <w:t>deep-sea floor are governed by TOC rain rates, mass accumulation rates (burial veloc-</w:t>
-      </w:r>
-    </w:p>
-    <w:p>
-      <w:pPr>
-        <w:pStyle w:val="Normal"/>
-        <w:rPr/>
-      </w:pPr>
-      <w:r>
-        <w:rPr/>
-        <w:t>ity), adsorption of organic matter on mineral surfaces, and the kinetic properties of the</w:t>
-      </w:r>
-    </w:p>
-    <w:p>
-      <w:pPr>
-        <w:pStyle w:val="Normal"/>
-        <w:rPr/>
-      </w:pPr>
-      <w:r>
-        <w:rPr/>
-        <w:t>very small refractory fraction that survives degradation (about 1 % of the total rain rate).</w:t>
-      </w:r>
-    </w:p>
-    <w:p>
-      <w:pPr>
-        <w:pStyle w:val="Normal"/>
-        <w:rPr/>
-      </w:pPr>
-      <w:r>
-        <w:rPr/>
-        <w:t>The strength of OMEN-SED to degrade the reactive fractions in a meaningful way does</w:t>
-      </w:r>
-    </w:p>
-    <w:p>
-      <w:pPr>
-        <w:pStyle w:val="Normal"/>
-        <w:rPr/>
-      </w:pPr>
-      <w:r>
-        <w:rPr/>
-        <w:t xml:space="preserve">not play out in this application. </w:t>
-      </w:r>
-    </w:p>
-    <w:p>
-      <w:pPr>
-        <w:pStyle w:val="Normal"/>
-        <w:rPr/>
-      </w:pPr>
-      <w:r>
-        <w:rPr/>
-      </w:r>
-    </w:p>
-    <w:p>
-      <w:pPr>
-        <w:pStyle w:val="Normal"/>
-        <w:outlineLvl w:val="0"/>
-        <w:rPr>
-          <w:b/>
-          <w:bCs/>
-          <w:color w:val="800000"/>
-        </w:rPr>
-      </w:pPr>
-      <w:r>
-        <w:rPr>
-          <w:b/>
-          <w:bCs/>
-        </w:rPr>
-        <w:t>Response:</w:t>
-      </w:r>
-      <w:r>
-        <w:rPr>
-          <w:b/>
-          <w:bCs/>
-          <w:color w:val="800000"/>
-        </w:rPr>
         <w:t xml:space="preserve"> </w:t>
       </w:r>
     </w:p>
@@ -8975,7 +8830,15 @@
       </w:pPr>
       <w:r>
         <w:rPr/>
-        <w:t xml:space="preserve">In addition, as stated in the manuscript (page 45): </w:t>
+        <w:t xml:space="preserve">In addition, as stated in the manuscript (page 45, </w:t>
+      </w:r>
+      <w:r>
+        <w:rPr/>
+        <w:t>lines 23-26</w:t>
+      </w:r>
+      <w:r>
+        <w:rPr/>
+        <w:t xml:space="preserve">): </w:t>
       </w:r>
     </w:p>
     <w:p>
@@ -9313,8 +9176,8 @@
         <w:pStyle w:val="Normal"/>
         <w:rPr/>
       </w:pPr>
-      <w:bookmarkStart w:id="4" w:name="__DdeLink__1621_935420449"/>
-      <w:bookmarkEnd w:id="4"/>
+      <w:bookmarkStart w:id="5" w:name="__DdeLink__1621_935420449"/>
+      <w:bookmarkEnd w:id="5"/>
       <w:r>
         <w:rPr/>
         <w:t>Here, we repeat parts of the response to comment 20 of reviewer #1:</w:t>

</xml_diff>